<commit_message>
Padronização das nomeclaturas nos documentos de especificação de requisitos
</commit_message>
<xml_diff>
--- a/Docs/Documentos de Especificação de Requisitos/RF04 - Cadastrar salas de aula.docx
+++ b/Docs/Documentos de Especificação de Requisitos/RF04 - Cadastrar salas de aula.docx
@@ -263,8 +263,7 @@
     </w:p>
     <w:tbl>
       <w:tblPr>
-        <w:tblW w:w="0" w:type="auto"/>
-        <w:tblInd w:w="-5" w:type="dxa"/>
+        <w:tblW w:w="5000" w:type="pct"/>
         <w:tblBorders>
           <w:top w:val="single" w:sz="4" w:space="0" w:color="00000A"/>
           <w:left w:val="single" w:sz="4" w:space="0" w:color="00000A"/>
@@ -279,15 +278,15 @@
         <w:tblLook w:val="04A0" w:firstRow="1" w:lastRow="0" w:firstColumn="1" w:lastColumn="0" w:noHBand="0" w:noVBand="1"/>
       </w:tblPr>
       <w:tblGrid>
-        <w:gridCol w:w="1308"/>
-        <w:gridCol w:w="1416"/>
-        <w:gridCol w:w="3822"/>
-        <w:gridCol w:w="2164"/>
+        <w:gridCol w:w="1394"/>
+        <w:gridCol w:w="1509"/>
+        <w:gridCol w:w="4073"/>
+        <w:gridCol w:w="2306"/>
       </w:tblGrid>
       <w:tr>
         <w:tc>
           <w:tcPr>
-            <w:tcW w:w="1308" w:type="dxa"/>
+            <w:tcW w:w="751" w:type="pct"/>
             <w:tcBorders>
               <w:top w:val="single" w:sz="4" w:space="0" w:color="00000A"/>
               <w:left w:val="single" w:sz="4" w:space="0" w:color="00000A"/>
@@ -310,6 +309,7 @@
                 <w:color w:val="000000"/>
               </w:rPr>
             </w:pPr>
+            <w:bookmarkStart w:id="0" w:name="_GoBack" w:colFirst="0" w:colLast="3"/>
             <w:r>
               <w:rPr>
                 <w:rFonts w:cs="Times New Roman"/>
@@ -322,7 +322,7 @@
         </w:tc>
         <w:tc>
           <w:tcPr>
-            <w:tcW w:w="1416" w:type="dxa"/>
+            <w:tcW w:w="813" w:type="pct"/>
             <w:tcBorders>
               <w:top w:val="single" w:sz="4" w:space="0" w:color="00000A"/>
               <w:left w:val="single" w:sz="4" w:space="0" w:color="00000A"/>
@@ -356,7 +356,7 @@
         </w:tc>
         <w:tc>
           <w:tcPr>
-            <w:tcW w:w="3822" w:type="dxa"/>
+            <w:tcW w:w="2194" w:type="pct"/>
             <w:tcBorders>
               <w:top w:val="single" w:sz="4" w:space="0" w:color="00000A"/>
               <w:left w:val="single" w:sz="4" w:space="0" w:color="00000A"/>
@@ -390,7 +390,7 @@
         </w:tc>
         <w:tc>
           <w:tcPr>
-            <w:tcW w:w="2164" w:type="dxa"/>
+            <w:tcW w:w="1242" w:type="pct"/>
             <w:tcBorders>
               <w:top w:val="single" w:sz="4" w:space="0" w:color="00000A"/>
               <w:left w:val="single" w:sz="4" w:space="0" w:color="00000A"/>
@@ -426,7 +426,7 @@
       <w:tr>
         <w:tc>
           <w:tcPr>
-            <w:tcW w:w="1308" w:type="dxa"/>
+            <w:tcW w:w="751" w:type="pct"/>
             <w:tcBorders>
               <w:top w:val="single" w:sz="4" w:space="0" w:color="00000A"/>
               <w:left w:val="single" w:sz="4" w:space="0" w:color="00000A"/>
@@ -459,7 +459,7 @@
         </w:tc>
         <w:tc>
           <w:tcPr>
-            <w:tcW w:w="1416" w:type="dxa"/>
+            <w:tcW w:w="813" w:type="pct"/>
             <w:tcBorders>
               <w:top w:val="single" w:sz="4" w:space="0" w:color="00000A"/>
               <w:left w:val="single" w:sz="4" w:space="0" w:color="00000A"/>
@@ -491,7 +491,7 @@
         </w:tc>
         <w:tc>
           <w:tcPr>
-            <w:tcW w:w="3822" w:type="dxa"/>
+            <w:tcW w:w="2194" w:type="pct"/>
             <w:tcBorders>
               <w:top w:val="single" w:sz="4" w:space="0" w:color="00000A"/>
               <w:left w:val="single" w:sz="4" w:space="0" w:color="00000A"/>
@@ -539,7 +539,7 @@
         </w:tc>
         <w:tc>
           <w:tcPr>
-            <w:tcW w:w="2164" w:type="dxa"/>
+            <w:tcW w:w="1242" w:type="pct"/>
             <w:tcBorders>
               <w:top w:val="single" w:sz="4" w:space="0" w:color="00000A"/>
               <w:left w:val="single" w:sz="4" w:space="0" w:color="00000A"/>
@@ -572,7 +572,7 @@
       <w:tr>
         <w:tc>
           <w:tcPr>
-            <w:tcW w:w="1308" w:type="dxa"/>
+            <w:tcW w:w="751" w:type="pct"/>
             <w:tcBorders>
               <w:top w:val="single" w:sz="4" w:space="0" w:color="00000A"/>
               <w:left w:val="single" w:sz="4" w:space="0" w:color="00000A"/>
@@ -605,7 +605,7 @@
         </w:tc>
         <w:tc>
           <w:tcPr>
-            <w:tcW w:w="1416" w:type="dxa"/>
+            <w:tcW w:w="813" w:type="pct"/>
             <w:tcBorders>
               <w:top w:val="single" w:sz="4" w:space="0" w:color="00000A"/>
               <w:left w:val="single" w:sz="4" w:space="0" w:color="00000A"/>
@@ -637,7 +637,7 @@
         </w:tc>
         <w:tc>
           <w:tcPr>
-            <w:tcW w:w="3822" w:type="dxa"/>
+            <w:tcW w:w="2194" w:type="pct"/>
             <w:tcBorders>
               <w:top w:val="single" w:sz="4" w:space="0" w:color="00000A"/>
               <w:left w:val="single" w:sz="4" w:space="0" w:color="00000A"/>
@@ -708,7 +708,7 @@
         </w:tc>
         <w:tc>
           <w:tcPr>
-            <w:tcW w:w="2164" w:type="dxa"/>
+            <w:tcW w:w="1242" w:type="pct"/>
             <w:tcBorders>
               <w:top w:val="single" w:sz="4" w:space="0" w:color="00000A"/>
               <w:left w:val="single" w:sz="4" w:space="0" w:color="00000A"/>
@@ -741,7 +741,7 @@
       <w:tr>
         <w:tc>
           <w:tcPr>
-            <w:tcW w:w="1308" w:type="dxa"/>
+            <w:tcW w:w="751" w:type="pct"/>
             <w:tcBorders>
               <w:top w:val="single" w:sz="4" w:space="0" w:color="00000A"/>
               <w:left w:val="single" w:sz="4" w:space="0" w:color="00000A"/>
@@ -774,7 +774,7 @@
         </w:tc>
         <w:tc>
           <w:tcPr>
-            <w:tcW w:w="1416" w:type="dxa"/>
+            <w:tcW w:w="813" w:type="pct"/>
             <w:tcBorders>
               <w:top w:val="single" w:sz="4" w:space="0" w:color="00000A"/>
               <w:left w:val="single" w:sz="4" w:space="0" w:color="00000A"/>
@@ -806,7 +806,7 @@
         </w:tc>
         <w:tc>
           <w:tcPr>
-            <w:tcW w:w="3822" w:type="dxa"/>
+            <w:tcW w:w="2194" w:type="pct"/>
             <w:tcBorders>
               <w:top w:val="single" w:sz="4" w:space="0" w:color="00000A"/>
               <w:left w:val="single" w:sz="4" w:space="0" w:color="00000A"/>
@@ -870,7 +870,7 @@
         </w:tc>
         <w:tc>
           <w:tcPr>
-            <w:tcW w:w="2164" w:type="dxa"/>
+            <w:tcW w:w="1242" w:type="pct"/>
             <w:tcBorders>
               <w:top w:val="single" w:sz="4" w:space="0" w:color="00000A"/>
               <w:left w:val="single" w:sz="4" w:space="0" w:color="00000A"/>
@@ -903,7 +903,7 @@
       <w:tr>
         <w:tc>
           <w:tcPr>
-            <w:tcW w:w="1308" w:type="dxa"/>
+            <w:tcW w:w="751" w:type="pct"/>
             <w:tcBorders>
               <w:top w:val="single" w:sz="4" w:space="0" w:color="00000A"/>
               <w:left w:val="single" w:sz="4" w:space="0" w:color="00000A"/>
@@ -935,7 +935,7 @@
         </w:tc>
         <w:tc>
           <w:tcPr>
-            <w:tcW w:w="1416" w:type="dxa"/>
+            <w:tcW w:w="813" w:type="pct"/>
             <w:tcBorders>
               <w:top w:val="single" w:sz="4" w:space="0" w:color="00000A"/>
               <w:left w:val="single" w:sz="4" w:space="0" w:color="00000A"/>
@@ -967,7 +967,7 @@
         </w:tc>
         <w:tc>
           <w:tcPr>
-            <w:tcW w:w="3822" w:type="dxa"/>
+            <w:tcW w:w="2194" w:type="pct"/>
             <w:tcBorders>
               <w:top w:val="single" w:sz="4" w:space="0" w:color="00000A"/>
               <w:left w:val="single" w:sz="4" w:space="0" w:color="00000A"/>
@@ -1031,7 +1031,7 @@
         </w:tc>
         <w:tc>
           <w:tcPr>
-            <w:tcW w:w="2164" w:type="dxa"/>
+            <w:tcW w:w="1242" w:type="pct"/>
             <w:tcBorders>
               <w:top w:val="single" w:sz="4" w:space="0" w:color="00000A"/>
               <w:left w:val="single" w:sz="4" w:space="0" w:color="00000A"/>
@@ -1064,7 +1064,7 @@
       <w:tr>
         <w:tc>
           <w:tcPr>
-            <w:tcW w:w="1308" w:type="dxa"/>
+            <w:tcW w:w="751" w:type="pct"/>
             <w:tcBorders>
               <w:top w:val="single" w:sz="4" w:space="0" w:color="00000A"/>
               <w:left w:val="single" w:sz="4" w:space="0" w:color="00000A"/>
@@ -1096,7 +1096,7 @@
         </w:tc>
         <w:tc>
           <w:tcPr>
-            <w:tcW w:w="1416" w:type="dxa"/>
+            <w:tcW w:w="813" w:type="pct"/>
             <w:tcBorders>
               <w:top w:val="single" w:sz="4" w:space="0" w:color="00000A"/>
               <w:left w:val="single" w:sz="4" w:space="0" w:color="00000A"/>
@@ -1128,7 +1128,7 @@
         </w:tc>
         <w:tc>
           <w:tcPr>
-            <w:tcW w:w="3822" w:type="dxa"/>
+            <w:tcW w:w="2194" w:type="pct"/>
             <w:tcBorders>
               <w:top w:val="single" w:sz="4" w:space="0" w:color="00000A"/>
               <w:left w:val="single" w:sz="4" w:space="0" w:color="00000A"/>
@@ -1160,7 +1160,7 @@
         </w:tc>
         <w:tc>
           <w:tcPr>
-            <w:tcW w:w="2164" w:type="dxa"/>
+            <w:tcW w:w="1242" w:type="pct"/>
             <w:tcBorders>
               <w:top w:val="single" w:sz="4" w:space="0" w:color="00000A"/>
               <w:left w:val="single" w:sz="4" w:space="0" w:color="00000A"/>
@@ -1190,6 +1190,7 @@
           </w:p>
         </w:tc>
       </w:tr>
+      <w:bookmarkEnd w:id="0"/>
     </w:tbl>
     <w:p>
       <w:pPr>
@@ -1216,7 +1217,7 @@
           <w:rFonts w:cs="Times New Roman"/>
         </w:rPr>
       </w:pPr>
-      <w:bookmarkStart w:id="0" w:name="_Toc418664376"/>
+      <w:bookmarkStart w:id="1" w:name="_Toc418664376"/>
       <w:r>
         <w:rPr>
           <w:rFonts w:cs="Times New Roman"/>
@@ -1224,7 +1225,7 @@
         <w:lastRenderedPageBreak/>
         <w:t>Sumário</w:t>
       </w:r>
-      <w:bookmarkEnd w:id="0"/>
+      <w:bookmarkEnd w:id="1"/>
     </w:p>
     <w:p>
       <w:pPr>
@@ -2188,9 +2189,9 @@
           <w:rFonts w:cs="Times New Roman"/>
         </w:rPr>
       </w:pPr>
-      <w:bookmarkStart w:id="1" w:name="_Toc416431812"/>
-      <w:bookmarkStart w:id="2" w:name="_Toc418664377"/>
-      <w:bookmarkEnd w:id="1"/>
+      <w:bookmarkStart w:id="2" w:name="_Toc416431812"/>
+      <w:bookmarkStart w:id="3" w:name="_Toc418664377"/>
+      <w:bookmarkEnd w:id="2"/>
       <w:r>
         <w:rPr>
           <w:rFonts w:cs="Times New Roman"/>
@@ -2198,7 +2199,7 @@
         <w:lastRenderedPageBreak/>
         <w:t>Descrição</w:t>
       </w:r>
-      <w:bookmarkEnd w:id="2"/>
+      <w:bookmarkEnd w:id="3"/>
     </w:p>
     <w:p>
       <w:pPr>
@@ -2227,16 +2228,16 @@
           <w:rFonts w:cs="Times New Roman"/>
         </w:rPr>
       </w:pPr>
-      <w:bookmarkStart w:id="3" w:name="_Toc416431813"/>
-      <w:bookmarkStart w:id="4" w:name="_Toc418664378"/>
-      <w:bookmarkEnd w:id="3"/>
+      <w:bookmarkStart w:id="4" w:name="_Toc416431813"/>
+      <w:bookmarkStart w:id="5" w:name="_Toc418664378"/>
+      <w:bookmarkEnd w:id="4"/>
       <w:r>
         <w:rPr>
           <w:rFonts w:cs="Times New Roman"/>
         </w:rPr>
         <w:t>Pré-condições</w:t>
       </w:r>
-      <w:bookmarkEnd w:id="4"/>
+      <w:bookmarkEnd w:id="5"/>
     </w:p>
     <w:p>
       <w:pPr>
@@ -2265,16 +2266,16 @@
           <w:rFonts w:cs="Times New Roman"/>
         </w:rPr>
       </w:pPr>
-      <w:bookmarkStart w:id="5" w:name="_Toc416431814"/>
-      <w:bookmarkStart w:id="6" w:name="_Toc418664379"/>
-      <w:bookmarkEnd w:id="5"/>
+      <w:bookmarkStart w:id="6" w:name="_Toc416431814"/>
+      <w:bookmarkStart w:id="7" w:name="_Toc418664379"/>
+      <w:bookmarkEnd w:id="6"/>
       <w:r>
         <w:rPr>
           <w:rFonts w:cs="Times New Roman"/>
         </w:rPr>
         <w:t>Pós-condições</w:t>
       </w:r>
-      <w:bookmarkEnd w:id="6"/>
+      <w:bookmarkEnd w:id="7"/>
     </w:p>
     <w:p>
       <w:pPr>
@@ -2303,16 +2304,16 @@
           <w:rFonts w:eastAsia="Times New Roman" w:cs="Times New Roman"/>
         </w:rPr>
       </w:pPr>
-      <w:bookmarkStart w:id="7" w:name="_Toc416431815"/>
-      <w:bookmarkStart w:id="8" w:name="_Toc418664380"/>
-      <w:bookmarkEnd w:id="7"/>
+      <w:bookmarkStart w:id="8" w:name="_Toc416431815"/>
+      <w:bookmarkStart w:id="9" w:name="_Toc418664380"/>
+      <w:bookmarkEnd w:id="8"/>
       <w:r>
         <w:rPr>
           <w:rFonts w:eastAsia="Times New Roman" w:cs="Times New Roman"/>
         </w:rPr>
         <w:t>Ator primário</w:t>
       </w:r>
-      <w:bookmarkEnd w:id="8"/>
+      <w:bookmarkEnd w:id="9"/>
     </w:p>
     <w:p>
       <w:pPr>
@@ -2347,16 +2348,16 @@
           <w:rFonts w:cs="Times New Roman"/>
         </w:rPr>
       </w:pPr>
-      <w:bookmarkStart w:id="9" w:name="_Toc416431816"/>
-      <w:bookmarkStart w:id="10" w:name="_Toc418664381"/>
-      <w:bookmarkEnd w:id="9"/>
+      <w:bookmarkStart w:id="10" w:name="_Toc416431816"/>
+      <w:bookmarkStart w:id="11" w:name="_Toc418664381"/>
+      <w:bookmarkEnd w:id="10"/>
       <w:r>
         <w:rPr>
           <w:rFonts w:cs="Times New Roman"/>
         </w:rPr>
         <w:t>Gatilho</w:t>
       </w:r>
-      <w:bookmarkEnd w:id="10"/>
+      <w:bookmarkEnd w:id="11"/>
     </w:p>
     <w:p>
       <w:pPr>
@@ -2404,11 +2405,11 @@
           <w:shd w:val="clear" w:color="auto" w:fill="CCCCCC"/>
         </w:rPr>
       </w:pPr>
-      <w:bookmarkStart w:id="11" w:name="_Toc416431817"/>
-      <w:bookmarkStart w:id="12" w:name="_Fluxo_principal"/>
-      <w:bookmarkStart w:id="13" w:name="_Toc418664382"/>
-      <w:bookmarkEnd w:id="11"/>
+      <w:bookmarkStart w:id="12" w:name="_Toc416431817"/>
+      <w:bookmarkStart w:id="13" w:name="_Fluxo_principal"/>
+      <w:bookmarkStart w:id="14" w:name="_Toc418664382"/>
       <w:bookmarkEnd w:id="12"/>
+      <w:bookmarkEnd w:id="13"/>
       <w:r>
         <w:rPr>
           <w:rFonts w:cs="Times New Roman"/>
@@ -2417,7 +2418,7 @@
         <w:lastRenderedPageBreak/>
         <w:t>Fluxo principal</w:t>
       </w:r>
-      <w:bookmarkEnd w:id="13"/>
+      <w:bookmarkEnd w:id="14"/>
     </w:p>
     <w:p>
       <w:r>
@@ -3697,16 +3698,16 @@
           <w:rFonts w:cs="Times New Roman"/>
         </w:rPr>
       </w:pPr>
-      <w:bookmarkStart w:id="14" w:name="_Toc416431818"/>
-      <w:bookmarkStart w:id="15" w:name="_Toc418664383"/>
-      <w:bookmarkEnd w:id="14"/>
+      <w:bookmarkStart w:id="15" w:name="_Toc416431818"/>
+      <w:bookmarkStart w:id="16" w:name="_Toc418664383"/>
+      <w:bookmarkEnd w:id="15"/>
       <w:r>
         <w:rPr>
           <w:rFonts w:cs="Times New Roman"/>
         </w:rPr>
         <w:t>Fluxos alternativos</w:t>
       </w:r>
-      <w:bookmarkEnd w:id="15"/>
+      <w:bookmarkEnd w:id="16"/>
     </w:p>
     <w:p>
       <w:pPr>
@@ -3719,20 +3720,20 @@
           <w:rFonts w:cs="Times New Roman"/>
         </w:rPr>
       </w:pPr>
-      <w:bookmarkStart w:id="16" w:name="_Toc416431819"/>
-      <w:bookmarkStart w:id="17" w:name="_FA01_–_Dados"/>
-      <w:bookmarkStart w:id="18" w:name="_FA01_–_Adicionar"/>
-      <w:bookmarkStart w:id="19" w:name="_Toc418664384"/>
-      <w:bookmarkEnd w:id="16"/>
+      <w:bookmarkStart w:id="17" w:name="_Toc416431819"/>
+      <w:bookmarkStart w:id="18" w:name="_FA01_–_Dados"/>
+      <w:bookmarkStart w:id="19" w:name="_FA01_–_Adicionar"/>
+      <w:bookmarkStart w:id="20" w:name="_Toc418664384"/>
       <w:bookmarkEnd w:id="17"/>
       <w:bookmarkEnd w:id="18"/>
+      <w:bookmarkEnd w:id="19"/>
       <w:r>
         <w:rPr>
           <w:rFonts w:cs="Times New Roman"/>
         </w:rPr>
         <w:t>FA01 – Adicionar micro controlador</w:t>
       </w:r>
-      <w:bookmarkEnd w:id="19"/>
+      <w:bookmarkEnd w:id="20"/>
     </w:p>
     <w:p>
       <w:pPr>
@@ -4688,10 +4689,10 @@
           <w:rFonts w:cs="Times New Roman"/>
         </w:rPr>
       </w:pPr>
-      <w:bookmarkStart w:id="20" w:name="_FA02_–_Dados"/>
-      <w:bookmarkStart w:id="21" w:name="_FA03_–_Dados"/>
-      <w:bookmarkEnd w:id="20"/>
+      <w:bookmarkStart w:id="21" w:name="_FA02_–_Dados"/>
+      <w:bookmarkStart w:id="22" w:name="_FA03_–_Dados"/>
       <w:bookmarkEnd w:id="21"/>
+      <w:bookmarkEnd w:id="22"/>
     </w:p>
     <w:p>
       <w:pPr>
@@ -4705,16 +4706,16 @@
           <w:rFonts w:cs="Times New Roman"/>
         </w:rPr>
       </w:pPr>
-      <w:bookmarkStart w:id="22" w:name="_Toc416431820"/>
-      <w:bookmarkStart w:id="23" w:name="_Toc418664385"/>
-      <w:bookmarkEnd w:id="22"/>
+      <w:bookmarkStart w:id="23" w:name="_Toc416431820"/>
+      <w:bookmarkStart w:id="24" w:name="_Toc418664385"/>
+      <w:bookmarkEnd w:id="23"/>
       <w:r>
         <w:rPr>
           <w:rFonts w:cs="Times New Roman"/>
         </w:rPr>
         <w:t>Fluxos de exceção</w:t>
       </w:r>
-      <w:bookmarkEnd w:id="23"/>
+      <w:bookmarkEnd w:id="24"/>
     </w:p>
     <w:p>
       <w:pPr>
@@ -4727,26 +4728,24 @@
           <w:rFonts w:cs="Times New Roman"/>
         </w:rPr>
       </w:pPr>
-      <w:bookmarkStart w:id="24" w:name="_FE01_–_Login"/>
-      <w:bookmarkStart w:id="25" w:name="_FE01_–_Dados"/>
-      <w:bookmarkStart w:id="26" w:name="_Toc418664386"/>
-      <w:bookmarkEnd w:id="24"/>
+      <w:bookmarkStart w:id="25" w:name="_FE01_–_Login"/>
+      <w:bookmarkStart w:id="26" w:name="_FE01_–_Dados"/>
+      <w:bookmarkStart w:id="27" w:name="_Toc418664386"/>
       <w:bookmarkEnd w:id="25"/>
+      <w:bookmarkEnd w:id="26"/>
       <w:r>
         <w:rPr>
           <w:rFonts w:cs="Times New Roman"/>
         </w:rPr>
         <w:t>FE01 – Dados da sala inválidos</w:t>
       </w:r>
-      <w:bookmarkEnd w:id="26"/>
+      <w:bookmarkEnd w:id="27"/>
       <w:r>
         <w:rPr>
           <w:rFonts w:cs="Times New Roman"/>
         </w:rPr>
         <w:t xml:space="preserve"> </w:t>
       </w:r>
-      <w:bookmarkStart w:id="27" w:name="_GoBack"/>
-      <w:bookmarkEnd w:id="27"/>
     </w:p>
     <w:p>
       <w:pPr>
@@ -5880,7 +5879,7 @@
       <w:rPr>
         <w:noProof/>
       </w:rPr>
-      <w:t>6</w:t>
+      <w:t>4</w:t>
     </w:r>
     <w:r>
       <w:fldChar w:fldCharType="end"/>
@@ -7725,7 +7724,7 @@
 </file>
 
 <file path=customXml/itemProps1.xml><?xml version="1.0" encoding="utf-8"?>
-<ds:datastoreItem xmlns:ds="http://schemas.openxmlformats.org/officeDocument/2006/customXml" ds:itemID="{040BEFBE-4A09-42A4-985C-BB3689BFF714}">
+<ds:datastoreItem xmlns:ds="http://schemas.openxmlformats.org/officeDocument/2006/customXml" ds:itemID="{FA6C621F-13BE-4DF8-9050-F51CC0862ACE}">
   <ds:schemaRefs>
     <ds:schemaRef ds:uri="http://schemas.openxmlformats.org/officeDocument/2006/bibliography"/>
   </ds:schemaRefs>

</xml_diff>

<commit_message>
Adição de identificadores dos fluxos nos diagramas de atividades
</commit_message>
<xml_diff>
--- a/Docs/Documentos de Especificação de Requisitos/RF04 - Cadastrar salas de aula.docx
+++ b/Docs/Documentos de Especificação de Requisitos/RF04 - Cadastrar salas de aula.docx
@@ -217,7 +217,6 @@
     </w:p>
     <w:p>
       <w:pPr>
-        <w:jc w:val="center"/>
         <w:rPr>
           <w:rFonts w:cs="Times New Roman"/>
           <w:b/>
@@ -238,10 +237,7 @@
           <w:szCs w:val="28"/>
         </w:rPr>
       </w:pPr>
-    </w:p>
-    <w:p>
-      <w:pPr>
-        <w:jc w:val="center"/>
+      <w:r>
         <w:rPr>
           <w:rFonts w:cs="Times New Roman"/>
           <w:b/>
@@ -249,15 +245,7 @@
           <w:sz w:val="28"/>
           <w:szCs w:val="28"/>
         </w:rPr>
-      </w:pPr>
-      <w:r>
-        <w:rPr>
-          <w:rFonts w:cs="Times New Roman"/>
-          <w:b/>
-          <w:color w:val="000000"/>
-          <w:sz w:val="28"/>
-          <w:szCs w:val="28"/>
-        </w:rPr>
+        <w:lastRenderedPageBreak/>
         <w:t>Histórico de Alterações</w:t>
       </w:r>
     </w:p>
@@ -309,7 +297,6 @@
                 <w:color w:val="000000"/>
               </w:rPr>
             </w:pPr>
-            <w:bookmarkStart w:id="0" w:name="_GoBack" w:colFirst="0" w:colLast="3"/>
             <w:r>
               <w:rPr>
                 <w:rFonts w:cs="Times New Roman"/>
@@ -419,6 +406,164 @@
                 <w:color w:val="000000"/>
               </w:rPr>
               <w:t>Autor</w:t>
+            </w:r>
+          </w:p>
+        </w:tc>
+      </w:tr>
+      <w:tr>
+        <w:tc>
+          <w:tcPr>
+            <w:tcW w:w="751" w:type="pct"/>
+            <w:tcBorders>
+              <w:top w:val="single" w:sz="4" w:space="0" w:color="00000A"/>
+              <w:left w:val="single" w:sz="4" w:space="0" w:color="00000A"/>
+              <w:bottom w:val="single" w:sz="4" w:space="0" w:color="00000A"/>
+              <w:right w:val="single" w:sz="4" w:space="0" w:color="00000A"/>
+            </w:tcBorders>
+            <w:shd w:val="clear" w:color="auto" w:fill="auto"/>
+            <w:tcMar>
+              <w:left w:w="103" w:type="dxa"/>
+            </w:tcMar>
+            <w:vAlign w:val="center"/>
+          </w:tcPr>
+          <w:p>
+            <w:pPr>
+              <w:spacing w:after="0"/>
+              <w:jc w:val="center"/>
+              <w:rPr>
+                <w:rFonts w:cs="Times New Roman"/>
+                <w:color w:val="000000"/>
+              </w:rPr>
+            </w:pPr>
+            <w:r>
+              <w:rPr>
+                <w:rFonts w:cs="Times New Roman"/>
+                <w:color w:val="000000"/>
+              </w:rPr>
+              <w:t>20</w:t>
+            </w:r>
+            <w:r>
+              <w:rPr>
+                <w:rFonts w:cs="Times New Roman"/>
+                <w:color w:val="000000"/>
+              </w:rPr>
+              <w:t>/05/2015</w:t>
+            </w:r>
+          </w:p>
+        </w:tc>
+        <w:tc>
+          <w:tcPr>
+            <w:tcW w:w="813" w:type="pct"/>
+            <w:tcBorders>
+              <w:top w:val="single" w:sz="4" w:space="0" w:color="00000A"/>
+              <w:left w:val="single" w:sz="4" w:space="0" w:color="00000A"/>
+              <w:bottom w:val="single" w:sz="4" w:space="0" w:color="00000A"/>
+              <w:right w:val="single" w:sz="4" w:space="0" w:color="00000A"/>
+            </w:tcBorders>
+            <w:shd w:val="clear" w:color="auto" w:fill="auto"/>
+            <w:tcMar>
+              <w:left w:w="103" w:type="dxa"/>
+            </w:tcMar>
+          </w:tcPr>
+          <w:p>
+            <w:pPr>
+              <w:spacing w:after="0"/>
+              <w:jc w:val="center"/>
+              <w:rPr>
+                <w:rFonts w:cs="Times New Roman"/>
+                <w:color w:val="000000"/>
+              </w:rPr>
+            </w:pPr>
+            <w:r>
+              <w:rPr>
+                <w:rFonts w:cs="Times New Roman"/>
+                <w:color w:val="000000"/>
+              </w:rPr>
+              <w:t>Inicial</w:t>
+            </w:r>
+          </w:p>
+        </w:tc>
+        <w:tc>
+          <w:tcPr>
+            <w:tcW w:w="2194" w:type="pct"/>
+            <w:tcBorders>
+              <w:top w:val="single" w:sz="4" w:space="0" w:color="00000A"/>
+              <w:left w:val="single" w:sz="4" w:space="0" w:color="00000A"/>
+              <w:bottom w:val="single" w:sz="4" w:space="0" w:color="00000A"/>
+              <w:right w:val="single" w:sz="4" w:space="0" w:color="00000A"/>
+            </w:tcBorders>
+            <w:shd w:val="clear" w:color="auto" w:fill="auto"/>
+            <w:tcMar>
+              <w:left w:w="103" w:type="dxa"/>
+            </w:tcMar>
+          </w:tcPr>
+          <w:p>
+            <w:pPr>
+              <w:spacing w:after="0"/>
+              <w:jc w:val="both"/>
+              <w:rPr>
+                <w:rFonts w:cs="Times New Roman"/>
+                <w:color w:val="000000"/>
+              </w:rPr>
+            </w:pPr>
+            <w:r>
+              <w:rPr>
+                <w:rFonts w:cs="Times New Roman"/>
+                <w:color w:val="000000"/>
+              </w:rPr>
+              <w:t>Adição de identificadores dos fluxos</w:t>
+            </w:r>
+            <w:r>
+              <w:rPr>
+                <w:rFonts w:cs="Times New Roman"/>
+                <w:color w:val="000000"/>
+              </w:rPr>
+              <w:t xml:space="preserve"> no diagrama de</w:t>
+            </w:r>
+            <w:r>
+              <w:rPr>
+                <w:rFonts w:cs="Times New Roman"/>
+                <w:color w:val="000000"/>
+              </w:rPr>
+              <w:t xml:space="preserve"> atividades</w:t>
+            </w:r>
+            <w:r>
+              <w:rPr>
+                <w:rFonts w:cs="Times New Roman"/>
+                <w:color w:val="000000"/>
+              </w:rPr>
+              <w:t>.</w:t>
+            </w:r>
+          </w:p>
+        </w:tc>
+        <w:tc>
+          <w:tcPr>
+            <w:tcW w:w="1242" w:type="pct"/>
+            <w:tcBorders>
+              <w:top w:val="single" w:sz="4" w:space="0" w:color="00000A"/>
+              <w:left w:val="single" w:sz="4" w:space="0" w:color="00000A"/>
+              <w:bottom w:val="single" w:sz="4" w:space="0" w:color="00000A"/>
+              <w:right w:val="single" w:sz="4" w:space="0" w:color="00000A"/>
+            </w:tcBorders>
+            <w:shd w:val="clear" w:color="auto" w:fill="auto"/>
+            <w:tcMar>
+              <w:left w:w="103" w:type="dxa"/>
+            </w:tcMar>
+          </w:tcPr>
+          <w:p>
+            <w:pPr>
+              <w:spacing w:after="0"/>
+              <w:rPr>
+                <w:rFonts w:cs="Times New Roman"/>
+                <w:color w:val="000000"/>
+              </w:rPr>
+            </w:pPr>
+            <w:r>
+              <w:rPr>
+                <w:rFonts w:cs="Times New Roman"/>
+                <w:color w:val="000000"/>
+              </w:rPr>
+              <w:t>Lázaro</w:t>
             </w:r>
           </w:p>
         </w:tc>
@@ -1190,7 +1335,6 @@
           </w:p>
         </w:tc>
       </w:tr>
-      <w:bookmarkEnd w:id="0"/>
     </w:tbl>
     <w:p>
       <w:pPr>
@@ -1217,7 +1361,8 @@
           <w:rFonts w:cs="Times New Roman"/>
         </w:rPr>
       </w:pPr>
-      <w:bookmarkStart w:id="1" w:name="_Toc418664376"/>
+      <w:bookmarkStart w:id="0" w:name="_Toc418664376"/>
+      <w:bookmarkStart w:id="1" w:name="_Toc419877982"/>
       <w:r>
         <w:rPr>
           <w:rFonts w:cs="Times New Roman"/>
@@ -1225,6 +1370,7 @@
         <w:lastRenderedPageBreak/>
         <w:t>Sumário</w:t>
       </w:r>
+      <w:bookmarkEnd w:id="0"/>
       <w:bookmarkEnd w:id="1"/>
     </w:p>
     <w:p>
@@ -1247,58 +1393,16 @@
       <w:r>
         <w:fldChar w:fldCharType="separate"/>
       </w:r>
-      <w:r>
-        <w:rPr>
-          <w:rFonts w:cs="Times New Roman"/>
-          <w:noProof/>
-        </w:rPr>
-        <w:t>Sumário</w:t>
-      </w:r>
-      <w:r>
-        <w:rPr>
-          <w:noProof/>
-        </w:rPr>
-        <w:tab/>
-      </w:r>
-      <w:r>
-        <w:rPr>
-          <w:noProof/>
-        </w:rPr>
-        <w:fldChar w:fldCharType="begin"/>
-      </w:r>
-      <w:r>
-        <w:rPr>
-          <w:noProof/>
-        </w:rPr>
-        <w:instrText xml:space="preserve"> PAGEREF _Toc418664376 \h </w:instrText>
-      </w:r>
-      <w:r>
-        <w:rPr>
-          <w:noProof/>
-        </w:rPr>
-      </w:r>
-      <w:r>
-        <w:rPr>
-          <w:noProof/>
-        </w:rPr>
-        <w:fldChar w:fldCharType="separate"/>
-      </w:r>
-      <w:r>
-        <w:rPr>
-          <w:noProof/>
-        </w:rPr>
-        <w:t>3</w:t>
-      </w:r>
-      <w:r>
-        <w:rPr>
-          <w:noProof/>
-        </w:rPr>
-        <w:fldChar w:fldCharType="end"/>
-      </w:r>
-    </w:p>
-    <w:p>
-      <w:pPr>
-        <w:pStyle w:val="Sumrio1"/>
+      <w:bookmarkStart w:id="2" w:name="_GoBack"/>
+      <w:bookmarkEnd w:id="2"/>
+      <w:r>
+        <w:rPr>
+          <w:rFonts w:cs="Times New Roman"/>
+          <w:noProof/>
+        </w:rPr>
+        <w:t>1.</w:t>
+      </w:r>
+      <w:r>
         <w:rPr>
           <w:rFonts w:asciiTheme="minorHAnsi" w:eastAsiaTheme="minorEastAsia" w:hAnsiTheme="minorHAnsi" w:cstheme="minorBidi"/>
           <w:noProof/>
@@ -1306,15 +1410,60 @@
           <w:sz w:val="22"/>
           <w:lang w:eastAsia="pt-BR"/>
         </w:rPr>
-      </w:pPr>
-      <w:r>
-        <w:rPr>
-          <w:rFonts w:cs="Times New Roman"/>
-          <w:noProof/>
-        </w:rPr>
-        <w:t>1.</w:t>
-      </w:r>
-      <w:r>
+        <w:tab/>
+      </w:r>
+      <w:r>
+        <w:rPr>
+          <w:rFonts w:cs="Times New Roman"/>
+          <w:noProof/>
+        </w:rPr>
+        <w:t>Descrição</w:t>
+      </w:r>
+      <w:r>
+        <w:rPr>
+          <w:noProof/>
+        </w:rPr>
+        <w:tab/>
+      </w:r>
+      <w:r>
+        <w:rPr>
+          <w:noProof/>
+        </w:rPr>
+        <w:fldChar w:fldCharType="begin"/>
+      </w:r>
+      <w:r>
+        <w:rPr>
+          <w:noProof/>
+        </w:rPr>
+        <w:instrText xml:space="preserve"> PAGEREF _Toc419877983 \h </w:instrText>
+      </w:r>
+      <w:r>
+        <w:rPr>
+          <w:noProof/>
+        </w:rPr>
+      </w:r>
+      <w:r>
+        <w:rPr>
+          <w:noProof/>
+        </w:rPr>
+        <w:fldChar w:fldCharType="separate"/>
+      </w:r>
+      <w:r>
+        <w:rPr>
+          <w:noProof/>
+        </w:rPr>
+        <w:t>4</w:t>
+      </w:r>
+      <w:r>
+        <w:rPr>
+          <w:noProof/>
+        </w:rPr>
+        <w:fldChar w:fldCharType="end"/>
+      </w:r>
+    </w:p>
+    <w:p>
+      <w:pPr>
+        <w:pStyle w:val="Sumrio1"/>
         <w:rPr>
           <w:rFonts w:asciiTheme="minorHAnsi" w:eastAsiaTheme="minorEastAsia" w:hAnsiTheme="minorHAnsi" w:cstheme="minorBidi"/>
           <w:noProof/>
@@ -1322,60 +1471,15 @@
           <w:sz w:val="22"/>
           <w:lang w:eastAsia="pt-BR"/>
         </w:rPr>
-        <w:tab/>
-      </w:r>
-      <w:r>
-        <w:rPr>
-          <w:rFonts w:cs="Times New Roman"/>
-          <w:noProof/>
-        </w:rPr>
-        <w:t>Descrição</w:t>
-      </w:r>
-      <w:r>
-        <w:rPr>
-          <w:noProof/>
-        </w:rPr>
-        <w:tab/>
-      </w:r>
-      <w:r>
-        <w:rPr>
-          <w:noProof/>
-        </w:rPr>
-        <w:fldChar w:fldCharType="begin"/>
-      </w:r>
-      <w:r>
-        <w:rPr>
-          <w:noProof/>
-        </w:rPr>
-        <w:instrText xml:space="preserve"> PAGEREF _Toc418664377 \h </w:instrText>
-      </w:r>
-      <w:r>
-        <w:rPr>
-          <w:noProof/>
-        </w:rPr>
-      </w:r>
-      <w:r>
-        <w:rPr>
-          <w:noProof/>
-        </w:rPr>
-        <w:fldChar w:fldCharType="separate"/>
-      </w:r>
-      <w:r>
-        <w:rPr>
-          <w:noProof/>
-        </w:rPr>
-        <w:t>4</w:t>
-      </w:r>
-      <w:r>
-        <w:rPr>
-          <w:noProof/>
-        </w:rPr>
-        <w:fldChar w:fldCharType="end"/>
-      </w:r>
-    </w:p>
-    <w:p>
-      <w:pPr>
-        <w:pStyle w:val="Sumrio1"/>
+      </w:pPr>
+      <w:r>
+        <w:rPr>
+          <w:rFonts w:cs="Times New Roman"/>
+          <w:noProof/>
+        </w:rPr>
+        <w:t>2.</w:t>
+      </w:r>
+      <w:r>
         <w:rPr>
           <w:rFonts w:asciiTheme="minorHAnsi" w:eastAsiaTheme="minorEastAsia" w:hAnsiTheme="minorHAnsi" w:cstheme="minorBidi"/>
           <w:noProof/>
@@ -1383,15 +1487,60 @@
           <w:sz w:val="22"/>
           <w:lang w:eastAsia="pt-BR"/>
         </w:rPr>
-      </w:pPr>
-      <w:r>
-        <w:rPr>
-          <w:rFonts w:cs="Times New Roman"/>
-          <w:noProof/>
-        </w:rPr>
-        <w:t>2.</w:t>
-      </w:r>
-      <w:r>
+        <w:tab/>
+      </w:r>
+      <w:r>
+        <w:rPr>
+          <w:rFonts w:cs="Times New Roman"/>
+          <w:noProof/>
+        </w:rPr>
+        <w:t>Pré-condições</w:t>
+      </w:r>
+      <w:r>
+        <w:rPr>
+          <w:noProof/>
+        </w:rPr>
+        <w:tab/>
+      </w:r>
+      <w:r>
+        <w:rPr>
+          <w:noProof/>
+        </w:rPr>
+        <w:fldChar w:fldCharType="begin"/>
+      </w:r>
+      <w:r>
+        <w:rPr>
+          <w:noProof/>
+        </w:rPr>
+        <w:instrText xml:space="preserve"> PAGEREF _Toc419877984 \h </w:instrText>
+      </w:r>
+      <w:r>
+        <w:rPr>
+          <w:noProof/>
+        </w:rPr>
+      </w:r>
+      <w:r>
+        <w:rPr>
+          <w:noProof/>
+        </w:rPr>
+        <w:fldChar w:fldCharType="separate"/>
+      </w:r>
+      <w:r>
+        <w:rPr>
+          <w:noProof/>
+        </w:rPr>
+        <w:t>4</w:t>
+      </w:r>
+      <w:r>
+        <w:rPr>
+          <w:noProof/>
+        </w:rPr>
+        <w:fldChar w:fldCharType="end"/>
+      </w:r>
+    </w:p>
+    <w:p>
+      <w:pPr>
+        <w:pStyle w:val="Sumrio1"/>
         <w:rPr>
           <w:rFonts w:asciiTheme="minorHAnsi" w:eastAsiaTheme="minorEastAsia" w:hAnsiTheme="minorHAnsi" w:cstheme="minorBidi"/>
           <w:noProof/>
@@ -1399,60 +1548,15 @@
           <w:sz w:val="22"/>
           <w:lang w:eastAsia="pt-BR"/>
         </w:rPr>
-        <w:tab/>
-      </w:r>
-      <w:r>
-        <w:rPr>
-          <w:rFonts w:cs="Times New Roman"/>
-          <w:noProof/>
-        </w:rPr>
-        <w:t>Pré-condições</w:t>
-      </w:r>
-      <w:r>
-        <w:rPr>
-          <w:noProof/>
-        </w:rPr>
-        <w:tab/>
-      </w:r>
-      <w:r>
-        <w:rPr>
-          <w:noProof/>
-        </w:rPr>
-        <w:fldChar w:fldCharType="begin"/>
-      </w:r>
-      <w:r>
-        <w:rPr>
-          <w:noProof/>
-        </w:rPr>
-        <w:instrText xml:space="preserve"> PAGEREF _Toc418664378 \h </w:instrText>
-      </w:r>
-      <w:r>
-        <w:rPr>
-          <w:noProof/>
-        </w:rPr>
-      </w:r>
-      <w:r>
-        <w:rPr>
-          <w:noProof/>
-        </w:rPr>
-        <w:fldChar w:fldCharType="separate"/>
-      </w:r>
-      <w:r>
-        <w:rPr>
-          <w:noProof/>
-        </w:rPr>
-        <w:t>4</w:t>
-      </w:r>
-      <w:r>
-        <w:rPr>
-          <w:noProof/>
-        </w:rPr>
-        <w:fldChar w:fldCharType="end"/>
-      </w:r>
-    </w:p>
-    <w:p>
-      <w:pPr>
-        <w:pStyle w:val="Sumrio1"/>
+      </w:pPr>
+      <w:r>
+        <w:rPr>
+          <w:rFonts w:cs="Times New Roman"/>
+          <w:noProof/>
+        </w:rPr>
+        <w:t>3.</w:t>
+      </w:r>
+      <w:r>
         <w:rPr>
           <w:rFonts w:asciiTheme="minorHAnsi" w:eastAsiaTheme="minorEastAsia" w:hAnsiTheme="minorHAnsi" w:cstheme="minorBidi"/>
           <w:noProof/>
@@ -1460,15 +1564,60 @@
           <w:sz w:val="22"/>
           <w:lang w:eastAsia="pt-BR"/>
         </w:rPr>
-      </w:pPr>
-      <w:r>
-        <w:rPr>
-          <w:rFonts w:cs="Times New Roman"/>
-          <w:noProof/>
-        </w:rPr>
-        <w:t>3.</w:t>
-      </w:r>
-      <w:r>
+        <w:tab/>
+      </w:r>
+      <w:r>
+        <w:rPr>
+          <w:rFonts w:cs="Times New Roman"/>
+          <w:noProof/>
+        </w:rPr>
+        <w:t>Pós-condições</w:t>
+      </w:r>
+      <w:r>
+        <w:rPr>
+          <w:noProof/>
+        </w:rPr>
+        <w:tab/>
+      </w:r>
+      <w:r>
+        <w:rPr>
+          <w:noProof/>
+        </w:rPr>
+        <w:fldChar w:fldCharType="begin"/>
+      </w:r>
+      <w:r>
+        <w:rPr>
+          <w:noProof/>
+        </w:rPr>
+        <w:instrText xml:space="preserve"> PAGEREF _Toc419877985 \h </w:instrText>
+      </w:r>
+      <w:r>
+        <w:rPr>
+          <w:noProof/>
+        </w:rPr>
+      </w:r>
+      <w:r>
+        <w:rPr>
+          <w:noProof/>
+        </w:rPr>
+        <w:fldChar w:fldCharType="separate"/>
+      </w:r>
+      <w:r>
+        <w:rPr>
+          <w:noProof/>
+        </w:rPr>
+        <w:t>4</w:t>
+      </w:r>
+      <w:r>
+        <w:rPr>
+          <w:noProof/>
+        </w:rPr>
+        <w:fldChar w:fldCharType="end"/>
+      </w:r>
+    </w:p>
+    <w:p>
+      <w:pPr>
+        <w:pStyle w:val="Sumrio1"/>
         <w:rPr>
           <w:rFonts w:asciiTheme="minorHAnsi" w:eastAsiaTheme="minorEastAsia" w:hAnsiTheme="minorHAnsi" w:cstheme="minorBidi"/>
           <w:noProof/>
@@ -1476,60 +1625,15 @@
           <w:sz w:val="22"/>
           <w:lang w:eastAsia="pt-BR"/>
         </w:rPr>
-        <w:tab/>
-      </w:r>
-      <w:r>
-        <w:rPr>
-          <w:rFonts w:cs="Times New Roman"/>
-          <w:noProof/>
-        </w:rPr>
-        <w:t>Pós-condições</w:t>
-      </w:r>
-      <w:r>
-        <w:rPr>
-          <w:noProof/>
-        </w:rPr>
-        <w:tab/>
-      </w:r>
-      <w:r>
-        <w:rPr>
-          <w:noProof/>
-        </w:rPr>
-        <w:fldChar w:fldCharType="begin"/>
-      </w:r>
-      <w:r>
-        <w:rPr>
-          <w:noProof/>
-        </w:rPr>
-        <w:instrText xml:space="preserve"> PAGEREF _Toc418664379 \h </w:instrText>
-      </w:r>
-      <w:r>
-        <w:rPr>
-          <w:noProof/>
-        </w:rPr>
-      </w:r>
-      <w:r>
-        <w:rPr>
-          <w:noProof/>
-        </w:rPr>
-        <w:fldChar w:fldCharType="separate"/>
-      </w:r>
-      <w:r>
-        <w:rPr>
-          <w:noProof/>
-        </w:rPr>
-        <w:t>4</w:t>
-      </w:r>
-      <w:r>
-        <w:rPr>
-          <w:noProof/>
-        </w:rPr>
-        <w:fldChar w:fldCharType="end"/>
-      </w:r>
-    </w:p>
-    <w:p>
-      <w:pPr>
-        <w:pStyle w:val="Sumrio1"/>
+      </w:pPr>
+      <w:r>
+        <w:rPr>
+          <w:rFonts w:eastAsia="Times New Roman" w:cs="Times New Roman"/>
+          <w:noProof/>
+        </w:rPr>
+        <w:t>4.</w:t>
+      </w:r>
+      <w:r>
         <w:rPr>
           <w:rFonts w:asciiTheme="minorHAnsi" w:eastAsiaTheme="minorEastAsia" w:hAnsiTheme="minorHAnsi" w:cstheme="minorBidi"/>
           <w:noProof/>
@@ -1537,15 +1641,60 @@
           <w:sz w:val="22"/>
           <w:lang w:eastAsia="pt-BR"/>
         </w:rPr>
-      </w:pPr>
+        <w:tab/>
+      </w:r>
       <w:r>
         <w:rPr>
           <w:rFonts w:eastAsia="Times New Roman" w:cs="Times New Roman"/>
           <w:noProof/>
         </w:rPr>
-        <w:t>4.</w:t>
-      </w:r>
-      <w:r>
+        <w:t>Ator primário</w:t>
+      </w:r>
+      <w:r>
+        <w:rPr>
+          <w:noProof/>
+        </w:rPr>
+        <w:tab/>
+      </w:r>
+      <w:r>
+        <w:rPr>
+          <w:noProof/>
+        </w:rPr>
+        <w:fldChar w:fldCharType="begin"/>
+      </w:r>
+      <w:r>
+        <w:rPr>
+          <w:noProof/>
+        </w:rPr>
+        <w:instrText xml:space="preserve"> PAGEREF _Toc419877986 \h </w:instrText>
+      </w:r>
+      <w:r>
+        <w:rPr>
+          <w:noProof/>
+        </w:rPr>
+      </w:r>
+      <w:r>
+        <w:rPr>
+          <w:noProof/>
+        </w:rPr>
+        <w:fldChar w:fldCharType="separate"/>
+      </w:r>
+      <w:r>
+        <w:rPr>
+          <w:noProof/>
+        </w:rPr>
+        <w:t>4</w:t>
+      </w:r>
+      <w:r>
+        <w:rPr>
+          <w:noProof/>
+        </w:rPr>
+        <w:fldChar w:fldCharType="end"/>
+      </w:r>
+    </w:p>
+    <w:p>
+      <w:pPr>
+        <w:pStyle w:val="Sumrio1"/>
         <w:rPr>
           <w:rFonts w:asciiTheme="minorHAnsi" w:eastAsiaTheme="minorEastAsia" w:hAnsiTheme="minorHAnsi" w:cstheme="minorBidi"/>
           <w:noProof/>
@@ -1553,60 +1702,15 @@
           <w:sz w:val="22"/>
           <w:lang w:eastAsia="pt-BR"/>
         </w:rPr>
-        <w:tab/>
-      </w:r>
-      <w:r>
-        <w:rPr>
-          <w:rFonts w:eastAsia="Times New Roman" w:cs="Times New Roman"/>
-          <w:noProof/>
-        </w:rPr>
-        <w:t>Ator primário</w:t>
-      </w:r>
-      <w:r>
-        <w:rPr>
-          <w:noProof/>
-        </w:rPr>
-        <w:tab/>
-      </w:r>
-      <w:r>
-        <w:rPr>
-          <w:noProof/>
-        </w:rPr>
-        <w:fldChar w:fldCharType="begin"/>
-      </w:r>
-      <w:r>
-        <w:rPr>
-          <w:noProof/>
-        </w:rPr>
-        <w:instrText xml:space="preserve"> PAGEREF _Toc418664380 \h </w:instrText>
-      </w:r>
-      <w:r>
-        <w:rPr>
-          <w:noProof/>
-        </w:rPr>
-      </w:r>
-      <w:r>
-        <w:rPr>
-          <w:noProof/>
-        </w:rPr>
-        <w:fldChar w:fldCharType="separate"/>
-      </w:r>
-      <w:r>
-        <w:rPr>
-          <w:noProof/>
-        </w:rPr>
-        <w:t>4</w:t>
-      </w:r>
-      <w:r>
-        <w:rPr>
-          <w:noProof/>
-        </w:rPr>
-        <w:fldChar w:fldCharType="end"/>
-      </w:r>
-    </w:p>
-    <w:p>
-      <w:pPr>
-        <w:pStyle w:val="Sumrio1"/>
+      </w:pPr>
+      <w:r>
+        <w:rPr>
+          <w:rFonts w:cs="Times New Roman"/>
+          <w:noProof/>
+        </w:rPr>
+        <w:t>5.</w:t>
+      </w:r>
+      <w:r>
         <w:rPr>
           <w:rFonts w:asciiTheme="minorHAnsi" w:eastAsiaTheme="minorEastAsia" w:hAnsiTheme="minorHAnsi" w:cstheme="minorBidi"/>
           <w:noProof/>
@@ -1614,15 +1718,60 @@
           <w:sz w:val="22"/>
           <w:lang w:eastAsia="pt-BR"/>
         </w:rPr>
-      </w:pPr>
-      <w:r>
-        <w:rPr>
-          <w:rFonts w:cs="Times New Roman"/>
-          <w:noProof/>
-        </w:rPr>
-        <w:t>5.</w:t>
-      </w:r>
-      <w:r>
+        <w:tab/>
+      </w:r>
+      <w:r>
+        <w:rPr>
+          <w:rFonts w:cs="Times New Roman"/>
+          <w:noProof/>
+        </w:rPr>
+        <w:t>Gatilho</w:t>
+      </w:r>
+      <w:r>
+        <w:rPr>
+          <w:noProof/>
+        </w:rPr>
+        <w:tab/>
+      </w:r>
+      <w:r>
+        <w:rPr>
+          <w:noProof/>
+        </w:rPr>
+        <w:fldChar w:fldCharType="begin"/>
+      </w:r>
+      <w:r>
+        <w:rPr>
+          <w:noProof/>
+        </w:rPr>
+        <w:instrText xml:space="preserve"> PAGEREF _Toc419877987 \h </w:instrText>
+      </w:r>
+      <w:r>
+        <w:rPr>
+          <w:noProof/>
+        </w:rPr>
+      </w:r>
+      <w:r>
+        <w:rPr>
+          <w:noProof/>
+        </w:rPr>
+        <w:fldChar w:fldCharType="separate"/>
+      </w:r>
+      <w:r>
+        <w:rPr>
+          <w:noProof/>
+        </w:rPr>
+        <w:t>4</w:t>
+      </w:r>
+      <w:r>
+        <w:rPr>
+          <w:noProof/>
+        </w:rPr>
+        <w:fldChar w:fldCharType="end"/>
+      </w:r>
+    </w:p>
+    <w:p>
+      <w:pPr>
+        <w:pStyle w:val="Sumrio1"/>
         <w:rPr>
           <w:rFonts w:asciiTheme="minorHAnsi" w:eastAsiaTheme="minorEastAsia" w:hAnsiTheme="minorHAnsi" w:cstheme="minorBidi"/>
           <w:noProof/>
@@ -1630,60 +1779,15 @@
           <w:sz w:val="22"/>
           <w:lang w:eastAsia="pt-BR"/>
         </w:rPr>
-        <w:tab/>
-      </w:r>
-      <w:r>
-        <w:rPr>
-          <w:rFonts w:cs="Times New Roman"/>
-          <w:noProof/>
-        </w:rPr>
-        <w:t>Gatilho</w:t>
-      </w:r>
-      <w:r>
-        <w:rPr>
-          <w:noProof/>
-        </w:rPr>
-        <w:tab/>
-      </w:r>
-      <w:r>
-        <w:rPr>
-          <w:noProof/>
-        </w:rPr>
-        <w:fldChar w:fldCharType="begin"/>
-      </w:r>
-      <w:r>
-        <w:rPr>
-          <w:noProof/>
-        </w:rPr>
-        <w:instrText xml:space="preserve"> PAGEREF _Toc418664381 \h </w:instrText>
-      </w:r>
-      <w:r>
-        <w:rPr>
-          <w:noProof/>
-        </w:rPr>
-      </w:r>
-      <w:r>
-        <w:rPr>
-          <w:noProof/>
-        </w:rPr>
-        <w:fldChar w:fldCharType="separate"/>
-      </w:r>
-      <w:r>
-        <w:rPr>
-          <w:noProof/>
-        </w:rPr>
-        <w:t>4</w:t>
-      </w:r>
-      <w:r>
-        <w:rPr>
-          <w:noProof/>
-        </w:rPr>
-        <w:fldChar w:fldCharType="end"/>
-      </w:r>
-    </w:p>
-    <w:p>
-      <w:pPr>
-        <w:pStyle w:val="Sumrio1"/>
+      </w:pPr>
+      <w:r>
+        <w:rPr>
+          <w:rFonts w:cs="Times New Roman"/>
+          <w:noProof/>
+        </w:rPr>
+        <w:t>6.</w:t>
+      </w:r>
+      <w:r>
         <w:rPr>
           <w:rFonts w:asciiTheme="minorHAnsi" w:eastAsiaTheme="minorEastAsia" w:hAnsiTheme="minorHAnsi" w:cstheme="minorBidi"/>
           <w:noProof/>
@@ -1691,15 +1795,61 @@
           <w:sz w:val="22"/>
           <w:lang w:eastAsia="pt-BR"/>
         </w:rPr>
-      </w:pPr>
-      <w:r>
-        <w:rPr>
-          <w:rFonts w:cs="Times New Roman"/>
-          <w:noProof/>
-        </w:rPr>
-        <w:t>6.</w:t>
-      </w:r>
-      <w:r>
+        <w:tab/>
+      </w:r>
+      <w:r>
+        <w:rPr>
+          <w:rFonts w:cs="Times New Roman"/>
+          <w:noProof/>
+          <w:shd w:val="clear" w:color="auto" w:fill="CCCCCC"/>
+        </w:rPr>
+        <w:t>Fluxo principal</w:t>
+      </w:r>
+      <w:r>
+        <w:rPr>
+          <w:noProof/>
+        </w:rPr>
+        <w:tab/>
+      </w:r>
+      <w:r>
+        <w:rPr>
+          <w:noProof/>
+        </w:rPr>
+        <w:fldChar w:fldCharType="begin"/>
+      </w:r>
+      <w:r>
+        <w:rPr>
+          <w:noProof/>
+        </w:rPr>
+        <w:instrText xml:space="preserve"> PAGEREF _Toc419877988 \h </w:instrText>
+      </w:r>
+      <w:r>
+        <w:rPr>
+          <w:noProof/>
+        </w:rPr>
+      </w:r>
+      <w:r>
+        <w:rPr>
+          <w:noProof/>
+        </w:rPr>
+        <w:fldChar w:fldCharType="separate"/>
+      </w:r>
+      <w:r>
+        <w:rPr>
+          <w:noProof/>
+        </w:rPr>
+        <w:t>5</w:t>
+      </w:r>
+      <w:r>
+        <w:rPr>
+          <w:noProof/>
+        </w:rPr>
+        <w:fldChar w:fldCharType="end"/>
+      </w:r>
+    </w:p>
+    <w:p>
+      <w:pPr>
+        <w:pStyle w:val="Sumrio1"/>
         <w:rPr>
           <w:rFonts w:asciiTheme="minorHAnsi" w:eastAsiaTheme="minorEastAsia" w:hAnsiTheme="minorHAnsi" w:cstheme="minorBidi"/>
           <w:noProof/>
@@ -1707,61 +1857,15 @@
           <w:sz w:val="22"/>
           <w:lang w:eastAsia="pt-BR"/>
         </w:rPr>
-        <w:tab/>
-      </w:r>
-      <w:r>
-        <w:rPr>
-          <w:rFonts w:cs="Times New Roman"/>
-          <w:noProof/>
-          <w:shd w:val="clear" w:color="auto" w:fill="CCCCCC"/>
-        </w:rPr>
-        <w:t>Fluxo principal</w:t>
-      </w:r>
-      <w:r>
-        <w:rPr>
-          <w:noProof/>
-        </w:rPr>
-        <w:tab/>
-      </w:r>
-      <w:r>
-        <w:rPr>
-          <w:noProof/>
-        </w:rPr>
-        <w:fldChar w:fldCharType="begin"/>
-      </w:r>
-      <w:r>
-        <w:rPr>
-          <w:noProof/>
-        </w:rPr>
-        <w:instrText xml:space="preserve"> PAGEREF _Toc418664382 \h </w:instrText>
-      </w:r>
-      <w:r>
-        <w:rPr>
-          <w:noProof/>
-        </w:rPr>
-      </w:r>
-      <w:r>
-        <w:rPr>
-          <w:noProof/>
-        </w:rPr>
-        <w:fldChar w:fldCharType="separate"/>
-      </w:r>
-      <w:r>
-        <w:rPr>
-          <w:noProof/>
-        </w:rPr>
-        <w:t>5</w:t>
-      </w:r>
-      <w:r>
-        <w:rPr>
-          <w:noProof/>
-        </w:rPr>
-        <w:fldChar w:fldCharType="end"/>
-      </w:r>
-    </w:p>
-    <w:p>
-      <w:pPr>
-        <w:pStyle w:val="Sumrio1"/>
+      </w:pPr>
+      <w:r>
+        <w:rPr>
+          <w:rFonts w:cs="Times New Roman"/>
+          <w:noProof/>
+        </w:rPr>
+        <w:t>7.</w:t>
+      </w:r>
+      <w:r>
         <w:rPr>
           <w:rFonts w:asciiTheme="minorHAnsi" w:eastAsiaTheme="minorEastAsia" w:hAnsiTheme="minorHAnsi" w:cstheme="minorBidi"/>
           <w:noProof/>
@@ -1769,15 +1873,60 @@
           <w:sz w:val="22"/>
           <w:lang w:eastAsia="pt-BR"/>
         </w:rPr>
-      </w:pPr>
-      <w:r>
-        <w:rPr>
-          <w:rFonts w:cs="Times New Roman"/>
-          <w:noProof/>
-        </w:rPr>
-        <w:t>7.</w:t>
-      </w:r>
-      <w:r>
+        <w:tab/>
+      </w:r>
+      <w:r>
+        <w:rPr>
+          <w:rFonts w:cs="Times New Roman"/>
+          <w:noProof/>
+        </w:rPr>
+        <w:t>Fluxos alternativos</w:t>
+      </w:r>
+      <w:r>
+        <w:rPr>
+          <w:noProof/>
+        </w:rPr>
+        <w:tab/>
+      </w:r>
+      <w:r>
+        <w:rPr>
+          <w:noProof/>
+        </w:rPr>
+        <w:fldChar w:fldCharType="begin"/>
+      </w:r>
+      <w:r>
+        <w:rPr>
+          <w:noProof/>
+        </w:rPr>
+        <w:instrText xml:space="preserve"> PAGEREF _Toc419877989 \h </w:instrText>
+      </w:r>
+      <w:r>
+        <w:rPr>
+          <w:noProof/>
+        </w:rPr>
+      </w:r>
+      <w:r>
+        <w:rPr>
+          <w:noProof/>
+        </w:rPr>
+        <w:fldChar w:fldCharType="separate"/>
+      </w:r>
+      <w:r>
+        <w:rPr>
+          <w:noProof/>
+        </w:rPr>
+        <w:t>6</w:t>
+      </w:r>
+      <w:r>
+        <w:rPr>
+          <w:noProof/>
+        </w:rPr>
+        <w:fldChar w:fldCharType="end"/>
+      </w:r>
+    </w:p>
+    <w:p>
+      <w:pPr>
+        <w:pStyle w:val="Sumrio2"/>
         <w:rPr>
           <w:rFonts w:asciiTheme="minorHAnsi" w:eastAsiaTheme="minorEastAsia" w:hAnsiTheme="minorHAnsi" w:cstheme="minorBidi"/>
           <w:noProof/>
@@ -1785,60 +1934,15 @@
           <w:sz w:val="22"/>
           <w:lang w:eastAsia="pt-BR"/>
         </w:rPr>
-        <w:tab/>
-      </w:r>
-      <w:r>
-        <w:rPr>
-          <w:rFonts w:cs="Times New Roman"/>
-          <w:noProof/>
-        </w:rPr>
-        <w:t>Fluxos alternativos</w:t>
-      </w:r>
-      <w:r>
-        <w:rPr>
-          <w:noProof/>
-        </w:rPr>
-        <w:tab/>
-      </w:r>
-      <w:r>
-        <w:rPr>
-          <w:noProof/>
-        </w:rPr>
-        <w:fldChar w:fldCharType="begin"/>
-      </w:r>
-      <w:r>
-        <w:rPr>
-          <w:noProof/>
-        </w:rPr>
-        <w:instrText xml:space="preserve"> PAGEREF _Toc418664383 \h </w:instrText>
-      </w:r>
-      <w:r>
-        <w:rPr>
-          <w:noProof/>
-        </w:rPr>
-      </w:r>
-      <w:r>
-        <w:rPr>
-          <w:noProof/>
-        </w:rPr>
-        <w:fldChar w:fldCharType="separate"/>
-      </w:r>
-      <w:r>
-        <w:rPr>
-          <w:noProof/>
-        </w:rPr>
-        <w:t>6</w:t>
-      </w:r>
-      <w:r>
-        <w:rPr>
-          <w:noProof/>
-        </w:rPr>
-        <w:fldChar w:fldCharType="end"/>
-      </w:r>
-    </w:p>
-    <w:p>
-      <w:pPr>
-        <w:pStyle w:val="Sumrio2"/>
+      </w:pPr>
+      <w:r>
+        <w:rPr>
+          <w:rFonts w:cs="Times New Roman"/>
+          <w:noProof/>
+        </w:rPr>
+        <w:t>7.1.</w:t>
+      </w:r>
+      <w:r>
         <w:rPr>
           <w:rFonts w:asciiTheme="minorHAnsi" w:eastAsiaTheme="minorEastAsia" w:hAnsiTheme="minorHAnsi" w:cstheme="minorBidi"/>
           <w:noProof/>
@@ -1846,15 +1950,60 @@
           <w:sz w:val="22"/>
           <w:lang w:eastAsia="pt-BR"/>
         </w:rPr>
-      </w:pPr>
-      <w:r>
-        <w:rPr>
-          <w:rFonts w:cs="Times New Roman"/>
-          <w:noProof/>
-        </w:rPr>
-        <w:t>7.1.</w:t>
-      </w:r>
-      <w:r>
+        <w:tab/>
+      </w:r>
+      <w:r>
+        <w:rPr>
+          <w:rFonts w:cs="Times New Roman"/>
+          <w:noProof/>
+        </w:rPr>
+        <w:t>FA01 – Adicionar micro controlador</w:t>
+      </w:r>
+      <w:r>
+        <w:rPr>
+          <w:noProof/>
+        </w:rPr>
+        <w:tab/>
+      </w:r>
+      <w:r>
+        <w:rPr>
+          <w:noProof/>
+        </w:rPr>
+        <w:fldChar w:fldCharType="begin"/>
+      </w:r>
+      <w:r>
+        <w:rPr>
+          <w:noProof/>
+        </w:rPr>
+        <w:instrText xml:space="preserve"> PAGEREF _Toc419877990 \h </w:instrText>
+      </w:r>
+      <w:r>
+        <w:rPr>
+          <w:noProof/>
+        </w:rPr>
+      </w:r>
+      <w:r>
+        <w:rPr>
+          <w:noProof/>
+        </w:rPr>
+        <w:fldChar w:fldCharType="separate"/>
+      </w:r>
+      <w:r>
+        <w:rPr>
+          <w:noProof/>
+        </w:rPr>
+        <w:t>6</w:t>
+      </w:r>
+      <w:r>
+        <w:rPr>
+          <w:noProof/>
+        </w:rPr>
+        <w:fldChar w:fldCharType="end"/>
+      </w:r>
+    </w:p>
+    <w:p>
+      <w:pPr>
+        <w:pStyle w:val="Sumrio1"/>
         <w:rPr>
           <w:rFonts w:asciiTheme="minorHAnsi" w:eastAsiaTheme="minorEastAsia" w:hAnsiTheme="minorHAnsi" w:cstheme="minorBidi"/>
           <w:noProof/>
@@ -1862,60 +2011,15 @@
           <w:sz w:val="22"/>
           <w:lang w:eastAsia="pt-BR"/>
         </w:rPr>
-        <w:tab/>
-      </w:r>
-      <w:r>
-        <w:rPr>
-          <w:rFonts w:cs="Times New Roman"/>
-          <w:noProof/>
-        </w:rPr>
-        <w:t>FA01 – Adicionar micro controlador</w:t>
-      </w:r>
-      <w:r>
-        <w:rPr>
-          <w:noProof/>
-        </w:rPr>
-        <w:tab/>
-      </w:r>
-      <w:r>
-        <w:rPr>
-          <w:noProof/>
-        </w:rPr>
-        <w:fldChar w:fldCharType="begin"/>
-      </w:r>
-      <w:r>
-        <w:rPr>
-          <w:noProof/>
-        </w:rPr>
-        <w:instrText xml:space="preserve"> PAGEREF _Toc418664384 \h </w:instrText>
-      </w:r>
-      <w:r>
-        <w:rPr>
-          <w:noProof/>
-        </w:rPr>
-      </w:r>
-      <w:r>
-        <w:rPr>
-          <w:noProof/>
-        </w:rPr>
-        <w:fldChar w:fldCharType="separate"/>
-      </w:r>
-      <w:r>
-        <w:rPr>
-          <w:noProof/>
-        </w:rPr>
-        <w:t>6</w:t>
-      </w:r>
-      <w:r>
-        <w:rPr>
-          <w:noProof/>
-        </w:rPr>
-        <w:fldChar w:fldCharType="end"/>
-      </w:r>
-    </w:p>
-    <w:p>
-      <w:pPr>
-        <w:pStyle w:val="Sumrio1"/>
+      </w:pPr>
+      <w:r>
+        <w:rPr>
+          <w:rFonts w:cs="Times New Roman"/>
+          <w:noProof/>
+        </w:rPr>
+        <w:t>8.</w:t>
+      </w:r>
+      <w:r>
         <w:rPr>
           <w:rFonts w:asciiTheme="minorHAnsi" w:eastAsiaTheme="minorEastAsia" w:hAnsiTheme="minorHAnsi" w:cstheme="minorBidi"/>
           <w:noProof/>
@@ -1923,15 +2027,60 @@
           <w:sz w:val="22"/>
           <w:lang w:eastAsia="pt-BR"/>
         </w:rPr>
-      </w:pPr>
-      <w:r>
-        <w:rPr>
-          <w:rFonts w:cs="Times New Roman"/>
-          <w:noProof/>
-        </w:rPr>
-        <w:t>8.</w:t>
-      </w:r>
-      <w:r>
+        <w:tab/>
+      </w:r>
+      <w:r>
+        <w:rPr>
+          <w:rFonts w:cs="Times New Roman"/>
+          <w:noProof/>
+        </w:rPr>
+        <w:t>Fluxos de exceção</w:t>
+      </w:r>
+      <w:r>
+        <w:rPr>
+          <w:noProof/>
+        </w:rPr>
+        <w:tab/>
+      </w:r>
+      <w:r>
+        <w:rPr>
+          <w:noProof/>
+        </w:rPr>
+        <w:fldChar w:fldCharType="begin"/>
+      </w:r>
+      <w:r>
+        <w:rPr>
+          <w:noProof/>
+        </w:rPr>
+        <w:instrText xml:space="preserve"> PAGEREF _Toc419877991 \h </w:instrText>
+      </w:r>
+      <w:r>
+        <w:rPr>
+          <w:noProof/>
+        </w:rPr>
+      </w:r>
+      <w:r>
+        <w:rPr>
+          <w:noProof/>
+        </w:rPr>
+        <w:fldChar w:fldCharType="separate"/>
+      </w:r>
+      <w:r>
+        <w:rPr>
+          <w:noProof/>
+        </w:rPr>
+        <w:t>6</w:t>
+      </w:r>
+      <w:r>
+        <w:rPr>
+          <w:noProof/>
+        </w:rPr>
+        <w:fldChar w:fldCharType="end"/>
+      </w:r>
+    </w:p>
+    <w:p>
+      <w:pPr>
+        <w:pStyle w:val="Sumrio2"/>
         <w:rPr>
           <w:rFonts w:asciiTheme="minorHAnsi" w:eastAsiaTheme="minorEastAsia" w:hAnsiTheme="minorHAnsi" w:cstheme="minorBidi"/>
           <w:noProof/>
@@ -1939,60 +2088,15 @@
           <w:sz w:val="22"/>
           <w:lang w:eastAsia="pt-BR"/>
         </w:rPr>
-        <w:tab/>
-      </w:r>
-      <w:r>
-        <w:rPr>
-          <w:rFonts w:cs="Times New Roman"/>
-          <w:noProof/>
-        </w:rPr>
-        <w:t>Fluxos de exceção</w:t>
-      </w:r>
-      <w:r>
-        <w:rPr>
-          <w:noProof/>
-        </w:rPr>
-        <w:tab/>
-      </w:r>
-      <w:r>
-        <w:rPr>
-          <w:noProof/>
-        </w:rPr>
-        <w:fldChar w:fldCharType="begin"/>
-      </w:r>
-      <w:r>
-        <w:rPr>
-          <w:noProof/>
-        </w:rPr>
-        <w:instrText xml:space="preserve"> PAGEREF _Toc418664385 \h </w:instrText>
-      </w:r>
-      <w:r>
-        <w:rPr>
-          <w:noProof/>
-        </w:rPr>
-      </w:r>
-      <w:r>
-        <w:rPr>
-          <w:noProof/>
-        </w:rPr>
-        <w:fldChar w:fldCharType="separate"/>
-      </w:r>
-      <w:r>
-        <w:rPr>
-          <w:noProof/>
-        </w:rPr>
-        <w:t>6</w:t>
-      </w:r>
-      <w:r>
-        <w:rPr>
-          <w:noProof/>
-        </w:rPr>
-        <w:fldChar w:fldCharType="end"/>
-      </w:r>
-    </w:p>
-    <w:p>
-      <w:pPr>
-        <w:pStyle w:val="Sumrio2"/>
+      </w:pPr>
+      <w:r>
+        <w:rPr>
+          <w:rFonts w:cs="Times New Roman"/>
+          <w:noProof/>
+        </w:rPr>
+        <w:t>8.1.</w:t>
+      </w:r>
+      <w:r>
         <w:rPr>
           <w:rFonts w:asciiTheme="minorHAnsi" w:eastAsiaTheme="minorEastAsia" w:hAnsiTheme="minorHAnsi" w:cstheme="minorBidi"/>
           <w:noProof/>
@@ -2000,15 +2104,60 @@
           <w:sz w:val="22"/>
           <w:lang w:eastAsia="pt-BR"/>
         </w:rPr>
-      </w:pPr>
-      <w:r>
-        <w:rPr>
-          <w:rFonts w:cs="Times New Roman"/>
-          <w:noProof/>
-        </w:rPr>
-        <w:t>8.1.</w:t>
-      </w:r>
-      <w:r>
+        <w:tab/>
+      </w:r>
+      <w:r>
+        <w:rPr>
+          <w:rFonts w:cs="Times New Roman"/>
+          <w:noProof/>
+        </w:rPr>
+        <w:t>FE01 – Dados da sala inválidos</w:t>
+      </w:r>
+      <w:r>
+        <w:rPr>
+          <w:noProof/>
+        </w:rPr>
+        <w:tab/>
+      </w:r>
+      <w:r>
+        <w:rPr>
+          <w:noProof/>
+        </w:rPr>
+        <w:fldChar w:fldCharType="begin"/>
+      </w:r>
+      <w:r>
+        <w:rPr>
+          <w:noProof/>
+        </w:rPr>
+        <w:instrText xml:space="preserve"> PAGEREF _Toc419877992 \h </w:instrText>
+      </w:r>
+      <w:r>
+        <w:rPr>
+          <w:noProof/>
+        </w:rPr>
+      </w:r>
+      <w:r>
+        <w:rPr>
+          <w:noProof/>
+        </w:rPr>
+        <w:fldChar w:fldCharType="separate"/>
+      </w:r>
+      <w:r>
+        <w:rPr>
+          <w:noProof/>
+        </w:rPr>
+        <w:t>6</w:t>
+      </w:r>
+      <w:r>
+        <w:rPr>
+          <w:noProof/>
+        </w:rPr>
+        <w:fldChar w:fldCharType="end"/>
+      </w:r>
+    </w:p>
+    <w:p>
+      <w:pPr>
+        <w:pStyle w:val="Sumrio2"/>
         <w:rPr>
           <w:rFonts w:asciiTheme="minorHAnsi" w:eastAsiaTheme="minorEastAsia" w:hAnsiTheme="minorHAnsi" w:cstheme="minorBidi"/>
           <w:noProof/>
@@ -2016,60 +2165,15 @@
           <w:sz w:val="22"/>
           <w:lang w:eastAsia="pt-BR"/>
         </w:rPr>
-        <w:tab/>
-      </w:r>
-      <w:r>
-        <w:rPr>
-          <w:rFonts w:cs="Times New Roman"/>
-          <w:noProof/>
-        </w:rPr>
-        <w:t>FE01 – Dados da sala inválidos</w:t>
-      </w:r>
-      <w:r>
-        <w:rPr>
-          <w:noProof/>
-        </w:rPr>
-        <w:tab/>
-      </w:r>
-      <w:r>
-        <w:rPr>
-          <w:noProof/>
-        </w:rPr>
-        <w:fldChar w:fldCharType="begin"/>
-      </w:r>
-      <w:r>
-        <w:rPr>
-          <w:noProof/>
-        </w:rPr>
-        <w:instrText xml:space="preserve"> PAGEREF _Toc418664386 \h </w:instrText>
-      </w:r>
-      <w:r>
-        <w:rPr>
-          <w:noProof/>
-        </w:rPr>
-      </w:r>
-      <w:r>
-        <w:rPr>
-          <w:noProof/>
-        </w:rPr>
-        <w:fldChar w:fldCharType="separate"/>
-      </w:r>
-      <w:r>
-        <w:rPr>
-          <w:noProof/>
-        </w:rPr>
-        <w:t>6</w:t>
-      </w:r>
-      <w:r>
-        <w:rPr>
-          <w:noProof/>
-        </w:rPr>
-        <w:fldChar w:fldCharType="end"/>
-      </w:r>
-    </w:p>
-    <w:p>
-      <w:pPr>
-        <w:pStyle w:val="Sumrio2"/>
+      </w:pPr>
+      <w:r>
+        <w:rPr>
+          <w:rFonts w:cs="Times New Roman"/>
+          <w:noProof/>
+        </w:rPr>
+        <w:t>8.1.</w:t>
+      </w:r>
+      <w:r>
         <w:rPr>
           <w:rFonts w:asciiTheme="minorHAnsi" w:eastAsiaTheme="minorEastAsia" w:hAnsiTheme="minorHAnsi" w:cstheme="minorBidi"/>
           <w:noProof/>
@@ -2077,22 +2181,6 @@
           <w:sz w:val="22"/>
           <w:lang w:eastAsia="pt-BR"/>
         </w:rPr>
-      </w:pPr>
-      <w:r>
-        <w:rPr>
-          <w:rFonts w:cs="Times New Roman"/>
-          <w:noProof/>
-        </w:rPr>
-        <w:t>8.1.</w:t>
-      </w:r>
-      <w:r>
-        <w:rPr>
-          <w:rFonts w:asciiTheme="minorHAnsi" w:eastAsiaTheme="minorEastAsia" w:hAnsiTheme="minorHAnsi" w:cstheme="minorBidi"/>
-          <w:noProof/>
-          <w:color w:val="auto"/>
-          <w:sz w:val="22"/>
-          <w:lang w:eastAsia="pt-BR"/>
-        </w:rPr>
         <w:tab/>
       </w:r>
       <w:r>
@@ -2118,7 +2206,7 @@
         <w:rPr>
           <w:noProof/>
         </w:rPr>
-        <w:instrText xml:space="preserve"> PAGEREF _Toc418664387 \h </w:instrText>
+        <w:instrText xml:space="preserve"> PAGEREF _Toc419877993 \h </w:instrText>
       </w:r>
       <w:r>
         <w:rPr>
@@ -2189,9 +2277,9 @@
           <w:rFonts w:cs="Times New Roman"/>
         </w:rPr>
       </w:pPr>
-      <w:bookmarkStart w:id="2" w:name="_Toc416431812"/>
-      <w:bookmarkStart w:id="3" w:name="_Toc418664377"/>
-      <w:bookmarkEnd w:id="2"/>
+      <w:bookmarkStart w:id="3" w:name="_Toc416431812"/>
+      <w:bookmarkStart w:id="4" w:name="_Toc419877983"/>
+      <w:bookmarkEnd w:id="3"/>
       <w:r>
         <w:rPr>
           <w:rFonts w:cs="Times New Roman"/>
@@ -2199,7 +2287,7 @@
         <w:lastRenderedPageBreak/>
         <w:t>Descrição</w:t>
       </w:r>
-      <w:bookmarkEnd w:id="3"/>
+      <w:bookmarkEnd w:id="4"/>
     </w:p>
     <w:p>
       <w:pPr>
@@ -2228,16 +2316,16 @@
           <w:rFonts w:cs="Times New Roman"/>
         </w:rPr>
       </w:pPr>
-      <w:bookmarkStart w:id="4" w:name="_Toc416431813"/>
-      <w:bookmarkStart w:id="5" w:name="_Toc418664378"/>
-      <w:bookmarkEnd w:id="4"/>
+      <w:bookmarkStart w:id="5" w:name="_Toc416431813"/>
+      <w:bookmarkStart w:id="6" w:name="_Toc419877984"/>
+      <w:bookmarkEnd w:id="5"/>
       <w:r>
         <w:rPr>
           <w:rFonts w:cs="Times New Roman"/>
         </w:rPr>
         <w:t>Pré-condições</w:t>
       </w:r>
-      <w:bookmarkEnd w:id="5"/>
+      <w:bookmarkEnd w:id="6"/>
     </w:p>
     <w:p>
       <w:pPr>
@@ -2266,16 +2354,16 @@
           <w:rFonts w:cs="Times New Roman"/>
         </w:rPr>
       </w:pPr>
-      <w:bookmarkStart w:id="6" w:name="_Toc416431814"/>
-      <w:bookmarkStart w:id="7" w:name="_Toc418664379"/>
-      <w:bookmarkEnd w:id="6"/>
+      <w:bookmarkStart w:id="7" w:name="_Toc416431814"/>
+      <w:bookmarkStart w:id="8" w:name="_Toc419877985"/>
+      <w:bookmarkEnd w:id="7"/>
       <w:r>
         <w:rPr>
           <w:rFonts w:cs="Times New Roman"/>
         </w:rPr>
         <w:t>Pós-condições</w:t>
       </w:r>
-      <w:bookmarkEnd w:id="7"/>
+      <w:bookmarkEnd w:id="8"/>
     </w:p>
     <w:p>
       <w:pPr>
@@ -2304,16 +2392,16 @@
           <w:rFonts w:eastAsia="Times New Roman" w:cs="Times New Roman"/>
         </w:rPr>
       </w:pPr>
-      <w:bookmarkStart w:id="8" w:name="_Toc416431815"/>
-      <w:bookmarkStart w:id="9" w:name="_Toc418664380"/>
-      <w:bookmarkEnd w:id="8"/>
+      <w:bookmarkStart w:id="9" w:name="_Toc416431815"/>
+      <w:bookmarkStart w:id="10" w:name="_Toc419877986"/>
+      <w:bookmarkEnd w:id="9"/>
       <w:r>
         <w:rPr>
           <w:rFonts w:eastAsia="Times New Roman" w:cs="Times New Roman"/>
         </w:rPr>
         <w:t>Ator primário</w:t>
       </w:r>
-      <w:bookmarkEnd w:id="9"/>
+      <w:bookmarkEnd w:id="10"/>
     </w:p>
     <w:p>
       <w:pPr>
@@ -2348,16 +2436,16 @@
           <w:rFonts w:cs="Times New Roman"/>
         </w:rPr>
       </w:pPr>
-      <w:bookmarkStart w:id="10" w:name="_Toc416431816"/>
-      <w:bookmarkStart w:id="11" w:name="_Toc418664381"/>
-      <w:bookmarkEnd w:id="10"/>
+      <w:bookmarkStart w:id="11" w:name="_Toc416431816"/>
+      <w:bookmarkStart w:id="12" w:name="_Toc419877987"/>
+      <w:bookmarkEnd w:id="11"/>
       <w:r>
         <w:rPr>
           <w:rFonts w:cs="Times New Roman"/>
         </w:rPr>
         <w:t>Gatilho</w:t>
       </w:r>
-      <w:bookmarkEnd w:id="11"/>
+      <w:bookmarkEnd w:id="12"/>
     </w:p>
     <w:p>
       <w:pPr>
@@ -2405,11 +2493,11 @@
           <w:shd w:val="clear" w:color="auto" w:fill="CCCCCC"/>
         </w:rPr>
       </w:pPr>
-      <w:bookmarkStart w:id="12" w:name="_Toc416431817"/>
-      <w:bookmarkStart w:id="13" w:name="_Fluxo_principal"/>
-      <w:bookmarkStart w:id="14" w:name="_Toc418664382"/>
-      <w:bookmarkEnd w:id="12"/>
+      <w:bookmarkStart w:id="13" w:name="_Toc416431817"/>
+      <w:bookmarkStart w:id="14" w:name="_Fluxo_principal"/>
+      <w:bookmarkStart w:id="15" w:name="_Toc419877988"/>
       <w:bookmarkEnd w:id="13"/>
+      <w:bookmarkEnd w:id="14"/>
       <w:r>
         <w:rPr>
           <w:rFonts w:cs="Times New Roman"/>
@@ -2418,7 +2506,7 @@
         <w:lastRenderedPageBreak/>
         <w:t>Fluxo principal</w:t>
       </w:r>
-      <w:bookmarkEnd w:id="14"/>
+      <w:bookmarkEnd w:id="15"/>
     </w:p>
     <w:p>
       <w:r>
@@ -2430,7 +2518,7 @@
           <wp:inline distT="0" distB="0" distL="0" distR="0">
             <wp:extent cx="5760085" cy="6031230"/>
             <wp:effectExtent l="0" t="0" r="0" b="0"/>
-            <wp:docPr id="2" name="Imagem 2"/>
+            <wp:docPr id="1" name="Imagem 1"/>
             <wp:cNvGraphicFramePr>
               <a:graphicFrameLocks xmlns:a="http://schemas.openxmlformats.org/drawingml/2006/main" noChangeAspect="1"/>
             </wp:cNvGraphicFramePr>
@@ -3698,16 +3786,16 @@
           <w:rFonts w:cs="Times New Roman"/>
         </w:rPr>
       </w:pPr>
-      <w:bookmarkStart w:id="15" w:name="_Toc416431818"/>
-      <w:bookmarkStart w:id="16" w:name="_Toc418664383"/>
-      <w:bookmarkEnd w:id="15"/>
+      <w:bookmarkStart w:id="16" w:name="_Toc416431818"/>
+      <w:bookmarkStart w:id="17" w:name="_Toc419877989"/>
+      <w:bookmarkEnd w:id="16"/>
       <w:r>
         <w:rPr>
           <w:rFonts w:cs="Times New Roman"/>
         </w:rPr>
         <w:t>Fluxos alternativos</w:t>
       </w:r>
-      <w:bookmarkEnd w:id="16"/>
+      <w:bookmarkEnd w:id="17"/>
     </w:p>
     <w:p>
       <w:pPr>
@@ -3720,20 +3808,20 @@
           <w:rFonts w:cs="Times New Roman"/>
         </w:rPr>
       </w:pPr>
-      <w:bookmarkStart w:id="17" w:name="_Toc416431819"/>
-      <w:bookmarkStart w:id="18" w:name="_FA01_–_Dados"/>
-      <w:bookmarkStart w:id="19" w:name="_FA01_–_Adicionar"/>
-      <w:bookmarkStart w:id="20" w:name="_Toc418664384"/>
-      <w:bookmarkEnd w:id="17"/>
+      <w:bookmarkStart w:id="18" w:name="_Toc416431819"/>
+      <w:bookmarkStart w:id="19" w:name="_FA01_–_Dados"/>
+      <w:bookmarkStart w:id="20" w:name="_FA01_–_Adicionar"/>
+      <w:bookmarkStart w:id="21" w:name="_Toc419877990"/>
       <w:bookmarkEnd w:id="18"/>
       <w:bookmarkEnd w:id="19"/>
+      <w:bookmarkEnd w:id="20"/>
       <w:r>
         <w:rPr>
           <w:rFonts w:cs="Times New Roman"/>
         </w:rPr>
         <w:t>FA01 – Adicionar micro controlador</w:t>
       </w:r>
-      <w:bookmarkEnd w:id="20"/>
+      <w:bookmarkEnd w:id="21"/>
     </w:p>
     <w:p>
       <w:pPr>
@@ -4010,7 +4098,7 @@
               <w:rPr>
                 <w:rFonts w:cs="Times New Roman"/>
               </w:rPr>
-              <w:t>Sistema</w:t>
+              <w:t>Gerente de salas</w:t>
             </w:r>
           </w:p>
         </w:tc>
@@ -4040,7 +4128,7 @@
               <w:rPr>
                 <w:rFonts w:cs="Times New Roman"/>
               </w:rPr>
-              <w:t>Exibe a tela de cadastro de micro controlador.</w:t>
+              <w:t>Adiciona micro controlador.</w:t>
             </w:r>
           </w:p>
         </w:tc>
@@ -4094,7 +4182,7 @@
               <w:rPr>
                 <w:rFonts w:cs="Times New Roman"/>
               </w:rPr>
-              <w:t>TL10</w:t>
+              <w:t>TL07</w:t>
             </w:r>
           </w:p>
         </w:tc>
@@ -4158,7 +4246,7 @@
               <w:rPr>
                 <w:rFonts w:cs="Times New Roman"/>
               </w:rPr>
-              <w:t>Gerente de salas</w:t>
+              <w:t>Sistema</w:t>
             </w:r>
           </w:p>
         </w:tc>
@@ -4188,7 +4276,7 @@
               <w:rPr>
                 <w:rFonts w:cs="Times New Roman"/>
               </w:rPr>
-              <w:t>Informa os dados do micro controlador.</w:t>
+              <w:t>Exibe a tela de cadastro de micro controlador.</w:t>
             </w:r>
           </w:p>
         </w:tc>
@@ -4238,6 +4326,12 @@
                 <w:rFonts w:cs="Times New Roman"/>
               </w:rPr>
             </w:pPr>
+            <w:r>
+              <w:rPr>
+                <w:rFonts w:cs="Times New Roman"/>
+              </w:rPr>
+              <w:t>TL10</w:t>
+            </w:r>
           </w:p>
         </w:tc>
       </w:tr>
@@ -4330,7 +4424,155 @@
               <w:rPr>
                 <w:rFonts w:cs="Times New Roman"/>
               </w:rPr>
-              <w:t>Clica na opção “Adicionar”.</w:t>
+              <w:t>Informa os dados do micro controlador.</w:t>
+            </w:r>
+          </w:p>
+        </w:tc>
+        <w:tc>
+          <w:tcPr>
+            <w:tcW w:w="2551" w:type="dxa"/>
+            <w:tcBorders>
+              <w:top w:val="single" w:sz="4" w:space="0" w:color="00000A"/>
+              <w:left w:val="single" w:sz="4" w:space="0" w:color="00000A"/>
+              <w:bottom w:val="single" w:sz="4" w:space="0" w:color="00000A"/>
+              <w:right w:val="single" w:sz="4" w:space="0" w:color="00000A"/>
+            </w:tcBorders>
+            <w:shd w:val="clear" w:color="auto" w:fill="FFFFFF"/>
+            <w:tcMar>
+              <w:left w:w="103" w:type="dxa"/>
+            </w:tcMar>
+          </w:tcPr>
+          <w:p>
+            <w:pPr>
+              <w:spacing w:after="0"/>
+              <w:jc w:val="both"/>
+              <w:rPr>
+                <w:rFonts w:cs="Times New Roman"/>
+              </w:rPr>
+            </w:pPr>
+          </w:p>
+        </w:tc>
+        <w:tc>
+          <w:tcPr>
+            <w:tcW w:w="1529" w:type="dxa"/>
+            <w:tcBorders>
+              <w:top w:val="single" w:sz="4" w:space="0" w:color="00000A"/>
+              <w:left w:val="single" w:sz="4" w:space="0" w:color="00000A"/>
+              <w:bottom w:val="single" w:sz="4" w:space="0" w:color="00000A"/>
+              <w:right w:val="single" w:sz="4" w:space="0" w:color="00000A"/>
+            </w:tcBorders>
+            <w:shd w:val="clear" w:color="auto" w:fill="FFFFFF"/>
+            <w:tcMar>
+              <w:left w:w="103" w:type="dxa"/>
+            </w:tcMar>
+          </w:tcPr>
+          <w:p>
+            <w:pPr>
+              <w:spacing w:after="0"/>
+              <w:jc w:val="both"/>
+              <w:rPr>
+                <w:rFonts w:cs="Times New Roman"/>
+              </w:rPr>
+            </w:pPr>
+          </w:p>
+        </w:tc>
+      </w:tr>
+      <w:tr>
+        <w:tc>
+          <w:tcPr>
+            <w:tcW w:w="815" w:type="dxa"/>
+            <w:tcBorders>
+              <w:top w:val="single" w:sz="4" w:space="0" w:color="00000A"/>
+              <w:left w:val="single" w:sz="4" w:space="0" w:color="00000A"/>
+              <w:bottom w:val="single" w:sz="4" w:space="0" w:color="00000A"/>
+              <w:right w:val="single" w:sz="4" w:space="0" w:color="00000A"/>
+            </w:tcBorders>
+            <w:shd w:val="clear" w:color="auto" w:fill="FFFFFF"/>
+            <w:tcMar>
+              <w:left w:w="103" w:type="dxa"/>
+            </w:tcMar>
+          </w:tcPr>
+          <w:p>
+            <w:pPr>
+              <w:spacing w:after="0"/>
+              <w:jc w:val="right"/>
+              <w:rPr>
+                <w:rFonts w:cs="Times New Roman"/>
+              </w:rPr>
+            </w:pPr>
+            <w:proofErr w:type="gramStart"/>
+            <w:r>
+              <w:rPr>
+                <w:rFonts w:cs="Times New Roman"/>
+              </w:rPr>
+              <w:t>4</w:t>
+            </w:r>
+            <w:proofErr w:type="gramEnd"/>
+          </w:p>
+        </w:tc>
+        <w:tc>
+          <w:tcPr>
+            <w:tcW w:w="1557" w:type="dxa"/>
+            <w:tcBorders>
+              <w:top w:val="single" w:sz="4" w:space="0" w:color="00000A"/>
+              <w:left w:val="single" w:sz="4" w:space="0" w:color="00000A"/>
+              <w:bottom w:val="single" w:sz="4" w:space="0" w:color="00000A"/>
+              <w:right w:val="single" w:sz="4" w:space="0" w:color="00000A"/>
+            </w:tcBorders>
+            <w:shd w:val="clear" w:color="auto" w:fill="FFFFFF"/>
+            <w:tcMar>
+              <w:left w:w="103" w:type="dxa"/>
+            </w:tcMar>
+          </w:tcPr>
+          <w:p>
+            <w:pPr>
+              <w:spacing w:after="0"/>
+              <w:jc w:val="both"/>
+              <w:rPr>
+                <w:rFonts w:cs="Times New Roman"/>
+              </w:rPr>
+            </w:pPr>
+            <w:r>
+              <w:rPr>
+                <w:rFonts w:cs="Times New Roman"/>
+              </w:rPr>
+              <w:t>Gerente de salas</w:t>
+            </w:r>
+          </w:p>
+        </w:tc>
+        <w:tc>
+          <w:tcPr>
+            <w:tcW w:w="2835" w:type="dxa"/>
+            <w:tcBorders>
+              <w:top w:val="single" w:sz="4" w:space="0" w:color="00000A"/>
+              <w:left w:val="single" w:sz="4" w:space="0" w:color="00000A"/>
+              <w:bottom w:val="single" w:sz="4" w:space="0" w:color="00000A"/>
+              <w:right w:val="single" w:sz="4" w:space="0" w:color="00000A"/>
+            </w:tcBorders>
+            <w:shd w:val="clear" w:color="auto" w:fill="FFFFFF"/>
+            <w:tcMar>
+              <w:left w:w="103" w:type="dxa"/>
+            </w:tcMar>
+          </w:tcPr>
+          <w:p>
+            <w:pPr>
+              <w:spacing w:after="0"/>
+              <w:jc w:val="both"/>
+              <w:rPr>
+                <w:rFonts w:cs="Times New Roman"/>
+              </w:rPr>
+            </w:pPr>
+            <w:r>
+              <w:rPr>
+                <w:rFonts w:cs="Times New Roman"/>
+              </w:rPr>
+              <w:t>Clica na opção “Salvar</w:t>
+            </w:r>
+            <w:r>
+              <w:rPr>
+                <w:rFonts w:cs="Times New Roman"/>
+              </w:rPr>
+              <w:t>”.</w:t>
             </w:r>
           </w:p>
         </w:tc>
@@ -4420,7 +4662,7 @@
               <w:rPr>
                 <w:rFonts w:cs="Times New Roman"/>
               </w:rPr>
-              <w:t>4</w:t>
+              <w:t>5</w:t>
             </w:r>
             <w:proofErr w:type="gramEnd"/>
           </w:p>
@@ -4689,10 +4931,10 @@
           <w:rFonts w:cs="Times New Roman"/>
         </w:rPr>
       </w:pPr>
-      <w:bookmarkStart w:id="21" w:name="_FA02_–_Dados"/>
-      <w:bookmarkStart w:id="22" w:name="_FA03_–_Dados"/>
-      <w:bookmarkEnd w:id="21"/>
+      <w:bookmarkStart w:id="22" w:name="_FA02_–_Dados"/>
+      <w:bookmarkStart w:id="23" w:name="_FA03_–_Dados"/>
       <w:bookmarkEnd w:id="22"/>
+      <w:bookmarkEnd w:id="23"/>
     </w:p>
     <w:p>
       <w:pPr>
@@ -4706,16 +4948,16 @@
           <w:rFonts w:cs="Times New Roman"/>
         </w:rPr>
       </w:pPr>
-      <w:bookmarkStart w:id="23" w:name="_Toc416431820"/>
-      <w:bookmarkStart w:id="24" w:name="_Toc418664385"/>
-      <w:bookmarkEnd w:id="23"/>
+      <w:bookmarkStart w:id="24" w:name="_Toc416431820"/>
+      <w:bookmarkStart w:id="25" w:name="_Toc419877991"/>
+      <w:bookmarkEnd w:id="24"/>
       <w:r>
         <w:rPr>
           <w:rFonts w:cs="Times New Roman"/>
         </w:rPr>
         <w:t>Fluxos de exceção</w:t>
       </w:r>
-      <w:bookmarkEnd w:id="24"/>
+      <w:bookmarkEnd w:id="25"/>
     </w:p>
     <w:p>
       <w:pPr>
@@ -4728,18 +4970,18 @@
           <w:rFonts w:cs="Times New Roman"/>
         </w:rPr>
       </w:pPr>
-      <w:bookmarkStart w:id="25" w:name="_FE01_–_Login"/>
-      <w:bookmarkStart w:id="26" w:name="_FE01_–_Dados"/>
-      <w:bookmarkStart w:id="27" w:name="_Toc418664386"/>
-      <w:bookmarkEnd w:id="25"/>
+      <w:bookmarkStart w:id="26" w:name="_FE01_–_Login"/>
+      <w:bookmarkStart w:id="27" w:name="_FE01_–_Dados"/>
+      <w:bookmarkStart w:id="28" w:name="_Toc419877992"/>
       <w:bookmarkEnd w:id="26"/>
+      <w:bookmarkEnd w:id="27"/>
       <w:r>
         <w:rPr>
           <w:rFonts w:cs="Times New Roman"/>
         </w:rPr>
         <w:t>FE01 – Dados da sala inválidos</w:t>
       </w:r>
-      <w:bookmarkEnd w:id="27"/>
+      <w:bookmarkEnd w:id="28"/>
       <w:r>
         <w:rPr>
           <w:rFonts w:cs="Times New Roman"/>
@@ -5258,16 +5500,16 @@
           <w:rFonts w:cs="Times New Roman"/>
         </w:rPr>
       </w:pPr>
-      <w:bookmarkStart w:id="28" w:name="_FE02_–_Dados"/>
-      <w:bookmarkStart w:id="29" w:name="_Toc418664387"/>
-      <w:bookmarkEnd w:id="28"/>
+      <w:bookmarkStart w:id="29" w:name="_FE02_–_Dados"/>
+      <w:bookmarkStart w:id="30" w:name="_Toc419877993"/>
+      <w:bookmarkEnd w:id="29"/>
       <w:r>
         <w:rPr>
           <w:rFonts w:cs="Times New Roman"/>
         </w:rPr>
         <w:t>FE02 – Dados do micro controlador inválidos</w:t>
       </w:r>
-      <w:bookmarkEnd w:id="29"/>
+      <w:bookmarkEnd w:id="30"/>
       <w:r>
         <w:rPr>
           <w:rFonts w:cs="Times New Roman"/>
@@ -5728,7 +5970,7 @@
               <w:rPr>
                 <w:rFonts w:cs="Times New Roman"/>
               </w:rPr>
-              <w:t>1</w:t>
+              <w:t>2</w:t>
             </w:r>
             <w:proofErr w:type="gramEnd"/>
             <w:r>
@@ -5879,7 +6121,7 @@
       <w:rPr>
         <w:noProof/>
       </w:rPr>
-      <w:t>4</w:t>
+      <w:t>6</w:t>
     </w:r>
     <w:r>
       <w:fldChar w:fldCharType="end"/>
@@ -7724,7 +7966,7 @@
 </file>
 
 <file path=customXml/itemProps1.xml><?xml version="1.0" encoding="utf-8"?>
-<ds:datastoreItem xmlns:ds="http://schemas.openxmlformats.org/officeDocument/2006/customXml" ds:itemID="{FA6C621F-13BE-4DF8-9050-F51CC0862ACE}">
+<ds:datastoreItem xmlns:ds="http://schemas.openxmlformats.org/officeDocument/2006/customXml" ds:itemID="{0D892E00-F41D-4186-A8C9-6C19D2C78FA5}">
   <ds:schemaRefs>
     <ds:schemaRef ds:uri="http://schemas.openxmlformats.org/officeDocument/2006/bibliography"/>
   </ds:schemaRefs>

</xml_diff>